<commit_message>
Edit Usulan menjadi Tugas
</commit_message>
<xml_diff>
--- a/VMOL v.Jimmy.docx
+++ b/VMOL v.Jimmy.docx
@@ -162,7 +162,15 @@
           <w:b/>
           <w:sz w:val="40"/>
         </w:rPr>
-        <w:t>USULAN PROJECT</w:t>
+        <w:t>TUGAS</w:t>
+      </w:r>
+      <w:r>
+        <w:rPr>
+          <w:rFonts w:ascii="Times New Roman" w:hAnsi="Times New Roman" w:cs="Times New Roman"/>
+          <w:b/>
+          <w:sz w:val="40"/>
+        </w:rPr>
+        <w:t xml:space="preserve"> PROJECT</w:t>
       </w:r>
     </w:p>
     <w:p>
@@ -212,25 +220,7 @@
           <w:b/>
           <w:sz w:val="36"/>
         </w:rPr>
-        <w:t xml:space="preserve"> </w:t>
-      </w:r>
-      <w:proofErr w:type="gramStart"/>
-      <w:r>
-        <w:rPr>
-          <w:rFonts w:ascii="Times New Roman" w:hAnsi="Times New Roman" w:cs="Times New Roman"/>
-          <w:b/>
-          <w:sz w:val="36"/>
-        </w:rPr>
-        <w:t>( e</w:t>
-      </w:r>
-      <w:proofErr w:type="gramEnd"/>
-      <w:r>
-        <w:rPr>
-          <w:rFonts w:ascii="Times New Roman" w:hAnsi="Times New Roman" w:cs="Times New Roman"/>
-          <w:b/>
-          <w:sz w:val="36"/>
-        </w:rPr>
-        <w:t>-Video Mail OnLine)</w:t>
+        <w:t xml:space="preserve"> ( e-Video Mail OnLine)</w:t>
       </w:r>
     </w:p>
     <w:p>
@@ -507,7 +497,6 @@
         </w:rPr>
         <w:t xml:space="preserve">Dalam Project ini, penulis mencoba membangun aplikasi </w:t>
       </w:r>
-      <w:proofErr w:type="gramStart"/>
       <w:r>
         <w:rPr>
           <w:rFonts w:ascii="Times New Roman" w:hAnsi="Times New Roman" w:cs="Times New Roman"/>
@@ -516,18 +505,15 @@
           <w:sz w:val="24"/>
           <w:szCs w:val="24"/>
         </w:rPr>
-        <w:t>VMOL(</w:t>
-      </w:r>
-      <w:proofErr w:type="gramEnd"/>
-      <w:r>
-        <w:rPr>
-          <w:rFonts w:ascii="Times New Roman" w:hAnsi="Times New Roman" w:cs="Times New Roman"/>
-          <w:i/>
-          <w:iCs/>
+        <w:t xml:space="preserve">VMOL(Video Mail OnLine) </w:t>
+      </w:r>
+      <w:r>
+        <w:rPr>
+          <w:rFonts w:ascii="Times New Roman" w:hAnsi="Times New Roman" w:cs="Times New Roman"/>
           <w:sz w:val="24"/>
           <w:szCs w:val="24"/>
         </w:rPr>
-        <w:t xml:space="preserve">Video Mail OnLine) </w:t>
+        <w:t>yang mampu memberikan efisiensi bagi user yang ingin mengirimkan kartu ucapan/surat/kartu undangan tanpa perlu memakai jasa pos jikalau si penerima bertempat tinggal di tempat yang berjauhan dengan User. User juga bisa mengintegrasikan aplikasi ke aplikasi-aplikasi OnLine lain seperti Facebook, Twitter, Instagram, dll. Selain itu, User juga bisa menyertakan video buatan User sendiri dengan tulisan-tulisan ucapan kreasi User sendiri. Tidak kalah menarik, User juga akan diberikan berbagai fasilitas seperti fitur Online Chatting, fitur Comment dan Like, fitur Gaming. User juga diberikan pilihan untuk memilih desain dari surat ucapannya. Jikalau user memilih sebagai free User maka desain yang diberikan hanya desain-desain yang simple. Dan jika User memilih sebagai Paid User dengan pembayaran tertentu selama kur</w:t>
       </w:r>
       <w:r>
         <w:rPr>
@@ -535,113 +521,15 @@
           <w:sz w:val="24"/>
           <w:szCs w:val="24"/>
         </w:rPr>
-        <w:t xml:space="preserve">yang mampu memberikan efisiensi bagi user yang ingin mengirimkan kartu ucapan/surat/kartu undangan tanpa perlu memakai jasa pos jikalau si penerima bertempat tinggal di tempat yang berjauhan dengan User. User juga bisa mengintegrasikan aplikasi ke aplikasi-aplikasi </w:t>
-      </w:r>
-      <w:proofErr w:type="gramStart"/>
+        <w:t>u</w:t>
+      </w:r>
       <w:r>
         <w:rPr>
           <w:rFonts w:ascii="Times New Roman" w:hAnsi="Times New Roman" w:cs="Times New Roman"/>
           <w:sz w:val="24"/>
           <w:szCs w:val="24"/>
         </w:rPr>
-        <w:t>OnLine</w:t>
-      </w:r>
-      <w:proofErr w:type="gramEnd"/>
-      <w:r>
-        <w:rPr>
-          <w:rFonts w:ascii="Times New Roman" w:hAnsi="Times New Roman" w:cs="Times New Roman"/>
-          <w:sz w:val="24"/>
-          <w:szCs w:val="24"/>
-        </w:rPr>
-        <w:t xml:space="preserve"> lain seperti Facebook, Twitter, Instagram, dll. Selain itu, User juga bisa menyertakan video buatan User sendiri dengan tulisan-tulisan ucapan kreasi User sendiri. Tidak kalah menarik, User juga </w:t>
-      </w:r>
-      <w:proofErr w:type="gramStart"/>
-      <w:r>
-        <w:rPr>
-          <w:rFonts w:ascii="Times New Roman" w:hAnsi="Times New Roman" w:cs="Times New Roman"/>
-          <w:sz w:val="24"/>
-          <w:szCs w:val="24"/>
-        </w:rPr>
-        <w:t>akan</w:t>
-      </w:r>
-      <w:proofErr w:type="gramEnd"/>
-      <w:r>
-        <w:rPr>
-          <w:rFonts w:ascii="Times New Roman" w:hAnsi="Times New Roman" w:cs="Times New Roman"/>
-          <w:sz w:val="24"/>
-          <w:szCs w:val="24"/>
-        </w:rPr>
-        <w:t xml:space="preserve"> diberikan berbagai fasilitas seperti fitur Online Chatting, fitur Comment dan Like, fitur Gaming. User juga diberikan pilihan untuk memilih desain dari </w:t>
-      </w:r>
-      <w:proofErr w:type="gramStart"/>
-      <w:r>
-        <w:rPr>
-          <w:rFonts w:ascii="Times New Roman" w:hAnsi="Times New Roman" w:cs="Times New Roman"/>
-          <w:sz w:val="24"/>
-          <w:szCs w:val="24"/>
-        </w:rPr>
-        <w:t>surat</w:t>
-      </w:r>
-      <w:proofErr w:type="gramEnd"/>
-      <w:r>
-        <w:rPr>
-          <w:rFonts w:ascii="Times New Roman" w:hAnsi="Times New Roman" w:cs="Times New Roman"/>
-          <w:sz w:val="24"/>
-          <w:szCs w:val="24"/>
-        </w:rPr>
-        <w:t xml:space="preserve"> ucapannya. Jikalau user memilih sebagai free User maka desain yang diberikan hanya desain-desain yang simple. Dan jika User memilih sebagai Paid User dengan pembayaran tertentu selama kur</w:t>
-      </w:r>
-      <w:r>
-        <w:rPr>
-          <w:rFonts w:ascii="Times New Roman" w:hAnsi="Times New Roman" w:cs="Times New Roman"/>
-          <w:sz w:val="24"/>
-          <w:szCs w:val="24"/>
-        </w:rPr>
-        <w:t>u</w:t>
-      </w:r>
-      <w:r>
-        <w:rPr>
-          <w:rFonts w:ascii="Times New Roman" w:hAnsi="Times New Roman" w:cs="Times New Roman"/>
-          <w:sz w:val="24"/>
-          <w:szCs w:val="24"/>
-        </w:rPr>
-        <w:t xml:space="preserve">n waktu, maka desain-desain yang diberikan </w:t>
-      </w:r>
-      <w:proofErr w:type="gramStart"/>
-      <w:r>
-        <w:rPr>
-          <w:rFonts w:ascii="Times New Roman" w:hAnsi="Times New Roman" w:cs="Times New Roman"/>
-          <w:sz w:val="24"/>
-          <w:szCs w:val="24"/>
-        </w:rPr>
-        <w:t>akan</w:t>
-      </w:r>
-      <w:proofErr w:type="gramEnd"/>
-      <w:r>
-        <w:rPr>
-          <w:rFonts w:ascii="Times New Roman" w:hAnsi="Times New Roman" w:cs="Times New Roman"/>
-          <w:sz w:val="24"/>
-          <w:szCs w:val="24"/>
-        </w:rPr>
-        <w:t xml:space="preserve"> semakin banyak dan semakin bagus. Semua kontrol sistem juga dapat digunakan bukan hanya via PC tetapi juga akan terintegrasi dengan via </w:t>
-      </w:r>
-      <w:proofErr w:type="gramStart"/>
-      <w:r>
-        <w:rPr>
-          <w:rFonts w:ascii="Times New Roman" w:hAnsi="Times New Roman" w:cs="Times New Roman"/>
-          <w:sz w:val="24"/>
-          <w:szCs w:val="24"/>
-        </w:rPr>
-        <w:t>Mobile(</w:t>
-      </w:r>
-      <w:proofErr w:type="gramEnd"/>
-      <w:r>
-        <w:rPr>
-          <w:rFonts w:ascii="Times New Roman" w:hAnsi="Times New Roman" w:cs="Times New Roman"/>
-          <w:sz w:val="24"/>
-          <w:szCs w:val="24"/>
-        </w:rPr>
-        <w:t>iOS dan Android).</w:t>
+        <w:t>n waktu, maka desain-desain yang diberikan akan semakin banyak dan semakin bagus. Semua kontrol sistem juga dapat digunakan bukan hanya via PC tetapi juga akan terintegrasi dengan via Mobile(iOS dan Android).</w:t>
       </w:r>
     </w:p>
     <w:p>
@@ -981,23 +869,7 @@
           <w:rFonts w:ascii="Times New Roman" w:hAnsi="Times New Roman" w:cs="Times New Roman"/>
           <w:sz w:val="24"/>
         </w:rPr>
-        <w:t>2.1</w:t>
-      </w:r>
-      <w:proofErr w:type="gramStart"/>
-      <w:r>
-        <w:rPr>
-          <w:rFonts w:ascii="Times New Roman" w:hAnsi="Times New Roman" w:cs="Times New Roman"/>
-          <w:sz w:val="24"/>
-        </w:rPr>
-        <w:t>.  Profil</w:t>
-      </w:r>
-      <w:proofErr w:type="gramEnd"/>
-      <w:r>
-        <w:rPr>
-          <w:rFonts w:ascii="Times New Roman" w:hAnsi="Times New Roman" w:cs="Times New Roman"/>
-          <w:sz w:val="24"/>
-        </w:rPr>
-        <w:t xml:space="preserve"> Perusahaan/Organisasi/Kelompok Masyarakat</w:t>
+        <w:t>2.1.  Profil Perusahaan/Organisasi/Kelompok Masyarakat</w:t>
       </w:r>
       <w:r>
         <w:rPr>
@@ -1030,23 +902,7 @@
           <w:rFonts w:ascii="Times New Roman" w:hAnsi="Times New Roman" w:cs="Times New Roman"/>
           <w:sz w:val="24"/>
         </w:rPr>
-        <w:t>2.2</w:t>
-      </w:r>
-      <w:proofErr w:type="gramStart"/>
-      <w:r>
-        <w:rPr>
-          <w:rFonts w:ascii="Times New Roman" w:hAnsi="Times New Roman" w:cs="Times New Roman"/>
-          <w:sz w:val="24"/>
-        </w:rPr>
-        <w:t>.  Analisis</w:t>
-      </w:r>
-      <w:proofErr w:type="gramEnd"/>
-      <w:r>
-        <w:rPr>
-          <w:rFonts w:ascii="Times New Roman" w:hAnsi="Times New Roman" w:cs="Times New Roman"/>
-          <w:sz w:val="24"/>
-        </w:rPr>
-        <w:t xml:space="preserve"> Sistem Berjalan</w:t>
+        <w:t>2.2.  Analisis Sistem Berjalan</w:t>
       </w:r>
       <w:r>
         <w:rPr>
@@ -1079,23 +935,7 @@
           <w:rFonts w:ascii="Times New Roman" w:hAnsi="Times New Roman" w:cs="Times New Roman"/>
           <w:sz w:val="24"/>
         </w:rPr>
-        <w:t>2.3</w:t>
-      </w:r>
-      <w:proofErr w:type="gramStart"/>
-      <w:r>
-        <w:rPr>
-          <w:rFonts w:ascii="Times New Roman" w:hAnsi="Times New Roman" w:cs="Times New Roman"/>
-          <w:sz w:val="24"/>
-        </w:rPr>
-        <w:t>.  Solusi</w:t>
-      </w:r>
-      <w:proofErr w:type="gramEnd"/>
-      <w:r>
-        <w:rPr>
-          <w:rFonts w:ascii="Times New Roman" w:hAnsi="Times New Roman" w:cs="Times New Roman"/>
-          <w:sz w:val="24"/>
-        </w:rPr>
-        <w:t xml:space="preserve"> Permasalahan</w:t>
+        <w:t>2.3.  Solusi Permasalahan</w:t>
       </w:r>
       <w:r>
         <w:rPr>
@@ -1122,23 +962,7 @@
           <w:rFonts w:ascii="Times New Roman" w:hAnsi="Times New Roman" w:cs="Times New Roman"/>
           <w:sz w:val="24"/>
         </w:rPr>
-        <w:t>2.4</w:t>
-      </w:r>
-      <w:proofErr w:type="gramStart"/>
-      <w:r>
-        <w:rPr>
-          <w:rFonts w:ascii="Times New Roman" w:hAnsi="Times New Roman" w:cs="Times New Roman"/>
-          <w:sz w:val="24"/>
-        </w:rPr>
-        <w:t>.  Identifikasi</w:t>
-      </w:r>
-      <w:proofErr w:type="gramEnd"/>
-      <w:r>
-        <w:rPr>
-          <w:rFonts w:ascii="Times New Roman" w:hAnsi="Times New Roman" w:cs="Times New Roman"/>
-          <w:sz w:val="24"/>
-        </w:rPr>
-        <w:t xml:space="preserve"> Masalah</w:t>
+        <w:t>2.4.  Identifikasi Masalah</w:t>
       </w:r>
       <w:r>
         <w:rPr>
@@ -1165,23 +989,7 @@
           <w:rFonts w:ascii="Times New Roman" w:hAnsi="Times New Roman" w:cs="Times New Roman"/>
           <w:sz w:val="24"/>
         </w:rPr>
-        <w:t>2.5</w:t>
-      </w:r>
-      <w:proofErr w:type="gramStart"/>
-      <w:r>
-        <w:rPr>
-          <w:rFonts w:ascii="Times New Roman" w:hAnsi="Times New Roman" w:cs="Times New Roman"/>
-          <w:sz w:val="24"/>
-        </w:rPr>
-        <w:t>.  Pemodelan</w:t>
-      </w:r>
-      <w:proofErr w:type="gramEnd"/>
-      <w:r>
-        <w:rPr>
-          <w:rFonts w:ascii="Times New Roman" w:hAnsi="Times New Roman" w:cs="Times New Roman"/>
-          <w:sz w:val="24"/>
-        </w:rPr>
-        <w:t xml:space="preserve"> Sistem Usulan</w:t>
+        <w:t>2.5.  Pemodelan Sistem Usulan</w:t>
       </w:r>
       <w:r>
         <w:rPr>
@@ -2325,46 +2133,14 @@
           <w:rFonts w:ascii="Times New Roman" w:hAnsi="Times New Roman" w:cs="Times New Roman"/>
           <w:sz w:val="24"/>
         </w:rPr>
-        <w:t xml:space="preserve">          Kita melihat bahwa di masa sekarang ini, </w:t>
-      </w:r>
-      <w:proofErr w:type="gramStart"/>
-      <w:r>
-        <w:rPr>
-          <w:rFonts w:ascii="Times New Roman" w:hAnsi="Times New Roman" w:cs="Times New Roman"/>
-          <w:sz w:val="24"/>
-        </w:rPr>
-        <w:t>apa</w:t>
-      </w:r>
-      <w:proofErr w:type="gramEnd"/>
-      <w:r>
-        <w:rPr>
-          <w:rFonts w:ascii="Times New Roman" w:hAnsi="Times New Roman" w:cs="Times New Roman"/>
-          <w:sz w:val="24"/>
-        </w:rPr>
-        <w:t xml:space="preserve"> pun yang dikerjakan secara manual di zaman dulu, bisa dibuat modern </w:t>
-      </w:r>
-      <w:r>
-        <w:rPr>
-          <w:rFonts w:ascii="Times New Roman" w:hAnsi="Times New Roman" w:cs="Times New Roman"/>
-          <w:sz w:val="24"/>
-        </w:rPr>
-        <w:t xml:space="preserve">dengan teknologi atau sistem IT buatan manusia. Seperti </w:t>
-      </w:r>
-      <w:proofErr w:type="gramStart"/>
-      <w:r>
-        <w:rPr>
-          <w:rFonts w:ascii="Times New Roman" w:hAnsi="Times New Roman" w:cs="Times New Roman"/>
-          <w:sz w:val="24"/>
-        </w:rPr>
-        <w:t>contoh :</w:t>
-      </w:r>
-      <w:proofErr w:type="gramEnd"/>
-      <w:r>
-        <w:rPr>
-          <w:rFonts w:ascii="Times New Roman" w:hAnsi="Times New Roman" w:cs="Times New Roman"/>
-          <w:sz w:val="24"/>
-        </w:rPr>
-        <w:t xml:space="preserve"> Jual/beli sayur-sayuran yang dulunya harus ke pasar, sekarang sudah ada Website penjualan sayur online yaitu 54yur.com. Hebatnya lagi, pembuat website itu adalah anak Indonesia. Itu berarti menunjukkan bahwa Indonesia sudah tidak lagi ketinggalan zaman, melainkan Indonesia sudah berkembang dan sedang berjuang menuju jenjang sebagai negara yang kuat dengan sistem-sistem IT yang makin maju. Dan masih ada contoh-contoh aplikasi lain buatan Indonesia yang terkenal sampai ke jenjang internasional seperti Kaskus, tokobagus.com, dll. </w:t>
+        <w:t xml:space="preserve">          Kita melihat bahwa di masa sekarang ini, apa pun yang dikerjakan secara manual di zaman dulu, bisa dibuat modern </w:t>
+      </w:r>
+      <w:r>
+        <w:rPr>
+          <w:rFonts w:ascii="Times New Roman" w:hAnsi="Times New Roman" w:cs="Times New Roman"/>
+          <w:sz w:val="24"/>
+        </w:rPr>
+        <w:t xml:space="preserve">dengan teknologi atau sistem IT buatan manusia. Seperti contoh : Jual/beli sayur-sayuran yang dulunya harus ke pasar, sekarang sudah ada Website penjualan sayur online yaitu 54yur.com. Hebatnya lagi, pembuat website itu adalah anak Indonesia. Itu berarti menunjukkan bahwa Indonesia sudah tidak lagi ketinggalan zaman, melainkan Indonesia sudah berkembang dan sedang berjuang menuju jenjang sebagai negara yang kuat dengan sistem-sistem IT yang makin maju. Dan masih ada contoh-contoh aplikasi lain buatan Indonesia yang terkenal sampai ke jenjang internasional seperti Kaskus, tokobagus.com, dll. </w:t>
       </w:r>
     </w:p>
     <w:p>
@@ -2398,17 +2174,8 @@
           <w:rFonts w:ascii="Times New Roman" w:hAnsi="Times New Roman" w:cs="Times New Roman"/>
           <w:sz w:val="24"/>
         </w:rPr>
-        <w:t xml:space="preserve">          Dari uraian diatas dapat disimpulkan </w:t>
-      </w:r>
-      <w:proofErr w:type="gramStart"/>
-      <w:r>
-        <w:rPr>
-          <w:rFonts w:ascii="Times New Roman" w:hAnsi="Times New Roman" w:cs="Times New Roman"/>
-          <w:sz w:val="24"/>
-        </w:rPr>
-        <w:t>bahwa :</w:t>
-      </w:r>
-      <w:proofErr w:type="gramEnd"/>
+        <w:t xml:space="preserve">          Dari uraian diatas dapat disimpulkan bahwa :</w:t>
+      </w:r>
     </w:p>
     <w:p>
       <w:pPr>
@@ -2521,39 +2288,7 @@
           <w:rFonts w:ascii="Times New Roman" w:hAnsi="Times New Roman" w:cs="Times New Roman"/>
           <w:sz w:val="24"/>
         </w:rPr>
-        <w:t xml:space="preserve"> Teknologi salah satunya yang masih berkembang yaitu mengirim </w:t>
-      </w:r>
-      <w:proofErr w:type="gramStart"/>
-      <w:r>
-        <w:rPr>
-          <w:rFonts w:ascii="Times New Roman" w:hAnsi="Times New Roman" w:cs="Times New Roman"/>
-          <w:sz w:val="24"/>
-        </w:rPr>
-        <w:t>surat</w:t>
-      </w:r>
-      <w:proofErr w:type="gramEnd"/>
-      <w:r>
-        <w:rPr>
-          <w:rFonts w:ascii="Times New Roman" w:hAnsi="Times New Roman" w:cs="Times New Roman"/>
-          <w:sz w:val="24"/>
-        </w:rPr>
-        <w:t xml:space="preserve"> secara online. Mengirim </w:t>
-      </w:r>
-      <w:proofErr w:type="gramStart"/>
-      <w:r>
-        <w:rPr>
-          <w:rFonts w:ascii="Times New Roman" w:hAnsi="Times New Roman" w:cs="Times New Roman"/>
-          <w:sz w:val="24"/>
-        </w:rPr>
-        <w:t>surat</w:t>
-      </w:r>
-      <w:proofErr w:type="gramEnd"/>
-      <w:r>
-        <w:rPr>
-          <w:rFonts w:ascii="Times New Roman" w:hAnsi="Times New Roman" w:cs="Times New Roman"/>
-          <w:sz w:val="24"/>
-        </w:rPr>
-        <w:t xml:space="preserve"> secara online dapat mempermudah penggunaannya karena kita hanya perlu berinternetan agar terhubung langsung dengan penerima surat.</w:t>
+        <w:t xml:space="preserve"> Teknologi salah satunya yang masih berkembang yaitu mengirim surat secara online. Mengirim surat secara online dapat mempermudah penggunaannya karena kita hanya perlu berinternetan agar terhubung langsung dengan penerima surat.</w:t>
       </w:r>
     </w:p>
     <w:p>
@@ -2578,23 +2313,7 @@
           <w:rFonts w:ascii="Times New Roman" w:hAnsi="Times New Roman" w:cs="Times New Roman"/>
           <w:sz w:val="24"/>
         </w:rPr>
-        <w:t xml:space="preserve"> Teknologi yang masih berkembang ini </w:t>
-      </w:r>
-      <w:proofErr w:type="gramStart"/>
-      <w:r>
-        <w:rPr>
-          <w:rFonts w:ascii="Times New Roman" w:hAnsi="Times New Roman" w:cs="Times New Roman"/>
-          <w:sz w:val="24"/>
-        </w:rPr>
-        <w:t>akan</w:t>
-      </w:r>
-      <w:proofErr w:type="gramEnd"/>
-      <w:r>
-        <w:rPr>
-          <w:rFonts w:ascii="Times New Roman" w:hAnsi="Times New Roman" w:cs="Times New Roman"/>
-          <w:sz w:val="24"/>
-        </w:rPr>
-        <w:t xml:space="preserve"> meningkat menjadi sebuah pengiriman surat dalam berbentuk video yang dimana kita dapat mengirim surat dalam berbentuk video yang berisi pesan yang ingin disampaikan ke penerima surat.</w:t>
+        <w:t xml:space="preserve"> Teknologi yang masih berkembang ini akan meningkat menjadi sebuah pengiriman surat dalam berbentuk video yang dimana kita dapat mengirim surat dalam berbentuk video yang berisi pesan yang ingin disampaikan ke penerima surat.</w:t>
       </w:r>
     </w:p>
     <w:p>
@@ -2917,39 +2636,7 @@
           <w:rFonts w:ascii="Times New Roman" w:hAnsi="Times New Roman" w:cs="Times New Roman"/>
           <w:sz w:val="24"/>
         </w:rPr>
-        <w:t xml:space="preserve"> untuk meningkatkan efisiensi si pengirim dalam mengirimkan </w:t>
-      </w:r>
-      <w:proofErr w:type="gramStart"/>
-      <w:r>
-        <w:rPr>
-          <w:rFonts w:ascii="Times New Roman" w:hAnsi="Times New Roman" w:cs="Times New Roman"/>
-          <w:sz w:val="24"/>
-        </w:rPr>
-        <w:t>surat</w:t>
-      </w:r>
-      <w:proofErr w:type="gramEnd"/>
-      <w:r>
-        <w:rPr>
-          <w:rFonts w:ascii="Times New Roman" w:hAnsi="Times New Roman" w:cs="Times New Roman"/>
-          <w:sz w:val="24"/>
-        </w:rPr>
-        <w:t xml:space="preserve"> ke penerima surat dengan cepat dan tidak perlu mengetik lagi pesan yang ingin disampaikan. Kita hanya perlu merekam pesan yang ingin kita </w:t>
-      </w:r>
-      <w:proofErr w:type="gramStart"/>
-      <w:r>
-        <w:rPr>
-          <w:rFonts w:ascii="Times New Roman" w:hAnsi="Times New Roman" w:cs="Times New Roman"/>
-          <w:sz w:val="24"/>
-        </w:rPr>
-        <w:t>sampaikan ,</w:t>
-      </w:r>
-      <w:proofErr w:type="gramEnd"/>
-      <w:r>
-        <w:rPr>
-          <w:rFonts w:ascii="Times New Roman" w:hAnsi="Times New Roman" w:cs="Times New Roman"/>
-          <w:sz w:val="24"/>
-        </w:rPr>
-        <w:t xml:space="preserve"> setelah itu simpan video pesan kita dan kirim video pesan tersebut ke orang atau email yang dituju.</w:t>
+        <w:t xml:space="preserve"> untuk meningkatkan efisiensi si pengirim dalam mengirimkan surat ke penerima surat dengan cepat dan tidak perlu mengetik lagi pesan yang ingin disampaikan. Kita hanya perlu merekam pesan yang ingin kita sampaikan , setelah itu simpan video pesan kita dan kirim video pesan tersebut ke orang atau email yang dituju.</w:t>
       </w:r>
     </w:p>
     <w:p>
@@ -2977,17 +2664,8 @@
           <w:rFonts w:ascii="Times New Roman" w:hAnsi="Times New Roman" w:cs="Times New Roman"/>
           <w:sz w:val="24"/>
         </w:rPr>
-        <w:t xml:space="preserve">Dari uraian kita dapat menerangkan manfaat yang lain </w:t>
-      </w:r>
-      <w:proofErr w:type="gramStart"/>
-      <w:r>
-        <w:rPr>
-          <w:rFonts w:ascii="Times New Roman" w:hAnsi="Times New Roman" w:cs="Times New Roman"/>
-          <w:sz w:val="24"/>
-        </w:rPr>
-        <w:t>yaitu :</w:t>
-      </w:r>
-      <w:proofErr w:type="gramEnd"/>
+        <w:t>Dari uraian kita dapat menerangkan manfaat yang lain yaitu :</w:t>
+      </w:r>
     </w:p>
     <w:p>
       <w:pPr>
@@ -3037,25 +2715,7 @@
           <w:sz w:val="24"/>
           <w:szCs w:val="24"/>
         </w:rPr>
-        <w:t xml:space="preserve">alam hitungan menit bahkan detik anda dapat mengirim </w:t>
-      </w:r>
-      <w:proofErr w:type="gramStart"/>
-      <w:r>
-        <w:rPr>
-          <w:rFonts w:ascii="Times New Roman" w:eastAsia="Times New Roman" w:hAnsi="Times New Roman" w:cs="Times New Roman"/>
-          <w:sz w:val="24"/>
-          <w:szCs w:val="24"/>
-        </w:rPr>
-        <w:t>surat</w:t>
-      </w:r>
-      <w:proofErr w:type="gramEnd"/>
-      <w:r>
-        <w:rPr>
-          <w:rFonts w:ascii="Times New Roman" w:eastAsia="Times New Roman" w:hAnsi="Times New Roman" w:cs="Times New Roman"/>
-          <w:sz w:val="24"/>
-          <w:szCs w:val="24"/>
-        </w:rPr>
-        <w:t xml:space="preserve"> berupa video ke seluruh penjuru dunia dengan biaya yang sangat murah, alias bayar koneksi internetnya saja.</w:t>
+        <w:t>alam hitungan menit bahkan detik anda dapat mengirim surat berupa video ke seluruh penjuru dunia dengan biaya yang sangat murah, alias bayar koneksi internetnya saja.</w:t>
       </w:r>
     </w:p>
     <w:p>
@@ -3397,14 +3057,27 @@
       <w:r>
         <w:t xml:space="preserve">Gambar </w:t>
       </w:r>
-      <w:fldSimple w:instr=" SEQ Gambar \* ARABIC ">
-        <w:r>
-          <w:rPr>
-            <w:noProof/>
-          </w:rPr>
-          <w:t>1</w:t>
-        </w:r>
-      </w:fldSimple>
+      <w:r>
+        <w:fldChar w:fldCharType="begin"/>
+      </w:r>
+      <w:r>
+        <w:instrText xml:space="preserve"> SEQ Gambar \* ARABIC </w:instrText>
+      </w:r>
+      <w:r>
+        <w:fldChar w:fldCharType="separate"/>
+      </w:r>
+      <w:r>
+        <w:rPr>
+          <w:noProof/>
+        </w:rPr>
+        <w:t>1</w:t>
+      </w:r>
+      <w:r>
+        <w:rPr>
+          <w:noProof/>
+        </w:rPr>
+        <w:fldChar w:fldCharType="end"/>
+      </w:r>
       <w:r>
         <w:t xml:space="preserve"> RAD Development</w:t>
       </w:r>
@@ -3482,14 +3155,27 @@
       <w:r>
         <w:t xml:space="preserve">Gambar </w:t>
       </w:r>
-      <w:fldSimple w:instr=" SEQ Gambar \* ARABIC ">
-        <w:r>
-          <w:rPr>
-            <w:noProof/>
-          </w:rPr>
-          <w:t>2</w:t>
-        </w:r>
-      </w:fldSimple>
+      <w:r>
+        <w:fldChar w:fldCharType="begin"/>
+      </w:r>
+      <w:r>
+        <w:instrText xml:space="preserve"> SEQ Gambar \* ARABIC </w:instrText>
+      </w:r>
+      <w:r>
+        <w:fldChar w:fldCharType="separate"/>
+      </w:r>
+      <w:r>
+        <w:rPr>
+          <w:noProof/>
+        </w:rPr>
+        <w:t>2</w:t>
+      </w:r>
+      <w:r>
+        <w:rPr>
+          <w:noProof/>
+        </w:rPr>
+        <w:fldChar w:fldCharType="end"/>
+      </w:r>
       <w:r>
         <w:t xml:space="preserve"> RAD Design Workshop</w:t>
       </w:r>
@@ -3914,39 +3600,7 @@
           <w:rFonts w:ascii="Times New Roman" w:hAnsi="Times New Roman" w:cs="Times New Roman"/>
           <w:sz w:val="24"/>
         </w:rPr>
-        <w:t xml:space="preserve">Technology adalah sebuah perusahaan yang mengembangkan perangkat lunak (software) untuk kebutuhan seluruh masyarakat. Visualsoft Technology didirikan pada tahun 2011 oleh Michael ketika </w:t>
-      </w:r>
-      <w:proofErr w:type="gramStart"/>
-      <w:r>
-        <w:rPr>
-          <w:rFonts w:ascii="Times New Roman" w:hAnsi="Times New Roman" w:cs="Times New Roman"/>
-          <w:sz w:val="24"/>
-        </w:rPr>
-        <w:t>ia</w:t>
-      </w:r>
-      <w:proofErr w:type="gramEnd"/>
-      <w:r>
-        <w:rPr>
-          <w:rFonts w:ascii="Times New Roman" w:hAnsi="Times New Roman" w:cs="Times New Roman"/>
-          <w:sz w:val="24"/>
-        </w:rPr>
-        <w:t xml:space="preserve"> masih duduk di bangku SMA. </w:t>
-      </w:r>
-      <w:proofErr w:type="gramStart"/>
-      <w:r>
-        <w:rPr>
-          <w:rFonts w:ascii="Times New Roman" w:hAnsi="Times New Roman" w:cs="Times New Roman"/>
-          <w:sz w:val="24"/>
-        </w:rPr>
-        <w:t>Ia</w:t>
-      </w:r>
-      <w:proofErr w:type="gramEnd"/>
-      <w:r>
-        <w:rPr>
-          <w:rFonts w:ascii="Times New Roman" w:hAnsi="Times New Roman" w:cs="Times New Roman"/>
-          <w:sz w:val="24"/>
-        </w:rPr>
-        <w:t xml:space="preserve"> mempunyai mimpi agar bisa menciptakan produk-produk software yang berkualitas dan menjadi salah satu perusahaan top di dalam pengembangan software yang kemudian terbentuklah Visualsoft Technology. Saat ini, Visualsoft Technology sudah menghasilkan beberapa produk diantaranya aplikasi Music Media Player yang dinamakan Vplay, sistem aplikasi untuk toko-toko menengah seperti Vbusiness, dan tentunya VMOL yang sedang dalam proses perancangan. Adapun juga produk yang sudah dipasarkan walaupun belum begitu terdengar di telinga masyarakat yaitu Vbusiness.</w:t>
+        <w:t>Technology adalah sebuah perusahaan yang mengembangkan perangkat lunak (software) untuk kebutuhan seluruh masyarakat. Visualsoft Technology didirikan pada tahun 2011 oleh Michael ketika ia masih duduk di bangku SMA. Ia mempunyai mimpi agar bisa menciptakan produk-produk software yang berkualitas dan menjadi salah satu perusahaan top di dalam pengembangan software yang kemudian terbentuklah Visualsoft Technology. Saat ini, Visualsoft Technology sudah menghasilkan beberapa produk diantaranya aplikasi Music Media Player yang dinamakan Vplay, sistem aplikasi untuk toko-toko menengah seperti Vbusiness, dan tentunya VMOL yang sedang dalam proses perancangan. Adapun juga produk yang sudah dipasarkan walaupun belum begitu terdengar di telinga masyarakat yaitu Vbusiness.</w:t>
       </w:r>
     </w:p>
     <w:p>
@@ -4387,7 +4041,7 @@
             <v:imagedata r:id="rId13" o:title=""/>
             <w10:wrap type="square"/>
           </v:shape>
-          <o:OLEObject Type="Embed" ProgID="Visio.Drawing.11" ShapeID="_x0000_s1039" DrawAspect="Content" ObjectID="_1466433757" r:id="rId14"/>
+          <o:OLEObject Type="Embed" ProgID="Visio.Drawing.11" ShapeID="_x0000_s1039" DrawAspect="Content" ObjectID="_1466436136" r:id="rId14"/>
         </w:object>
       </w:r>
       <w:r>
@@ -4503,7 +4157,7 @@
             <v:imagedata r:id="rId15" o:title=""/>
             <w10:wrap type="square"/>
           </v:shape>
-          <o:OLEObject Type="Embed" ProgID="Visio.Drawing.11" ShapeID="_x0000_s1038" DrawAspect="Content" ObjectID="_1466433758" r:id="rId16"/>
+          <o:OLEObject Type="Embed" ProgID="Visio.Drawing.11" ShapeID="_x0000_s1038" DrawAspect="Content" ObjectID="_1466436137" r:id="rId16"/>
         </w:object>
       </w:r>
       <w:r>
@@ -4662,7 +4316,7 @@
             <v:imagedata r:id="rId17" o:title=""/>
             <w10:wrap type="square"/>
           </v:shape>
-          <o:OLEObject Type="Embed" ProgID="Visio.Drawing.11" ShapeID="_x0000_s1041" DrawAspect="Content" ObjectID="_1466433759" r:id="rId18"/>
+          <o:OLEObject Type="Embed" ProgID="Visio.Drawing.11" ShapeID="_x0000_s1041" DrawAspect="Content" ObjectID="_1466436138" r:id="rId18"/>
         </w:object>
       </w:r>
       <w:r>
@@ -4674,7 +4328,7 @@
             <v:imagedata r:id="rId19" o:title=""/>
             <w10:wrap type="square"/>
           </v:shape>
-          <o:OLEObject Type="Embed" ProgID="Visio.Drawing.11" ShapeID="_x0000_s1044" DrawAspect="Content" ObjectID="_1466433760" r:id="rId20"/>
+          <o:OLEObject Type="Embed" ProgID="Visio.Drawing.11" ShapeID="_x0000_s1044" DrawAspect="Content" ObjectID="_1466436139" r:id="rId20"/>
         </w:object>
       </w:r>
       <w:r>
@@ -4843,7 +4497,7 @@
             <v:imagedata r:id="rId21" o:title=""/>
             <w10:wrap type="square"/>
           </v:shape>
-          <o:OLEObject Type="Embed" ProgID="Visio.Drawing.11" ShapeID="_x0000_s1040" DrawAspect="Content" ObjectID="_1466433761" r:id="rId22"/>
+          <o:OLEObject Type="Embed" ProgID="Visio.Drawing.11" ShapeID="_x0000_s1040" DrawAspect="Content" ObjectID="_1466436140" r:id="rId22"/>
         </w:object>
       </w:r>
       <w:r>
@@ -5053,71 +4707,7 @@
           <w:rFonts w:ascii="Times New Roman" w:hAnsi="Times New Roman" w:cs="Times New Roman"/>
           <w:sz w:val="24"/>
         </w:rPr>
-        <w:t xml:space="preserve">Permasalahan dari Proses bisnis yang sedang berjalan adalah dari segi tema atau tampilan awal dari website kami. Pengguna </w:t>
-      </w:r>
-      <w:proofErr w:type="gramStart"/>
-      <w:r>
-        <w:rPr>
-          <w:rFonts w:ascii="Times New Roman" w:hAnsi="Times New Roman" w:cs="Times New Roman"/>
-          <w:sz w:val="24"/>
-        </w:rPr>
-        <w:t>akan</w:t>
-      </w:r>
-      <w:proofErr w:type="gramEnd"/>
-      <w:r>
-        <w:rPr>
-          <w:rFonts w:ascii="Times New Roman" w:hAnsi="Times New Roman" w:cs="Times New Roman"/>
-          <w:sz w:val="24"/>
-        </w:rPr>
-        <w:t xml:space="preserve"> merasa bosan terhadap tampilan atau tema website yang begitu begitu saja, tidak ada perubahaan. Kelamaan Pengguna </w:t>
-      </w:r>
-      <w:proofErr w:type="gramStart"/>
-      <w:r>
-        <w:rPr>
-          <w:rFonts w:ascii="Times New Roman" w:hAnsi="Times New Roman" w:cs="Times New Roman"/>
-          <w:sz w:val="24"/>
-        </w:rPr>
-        <w:t>akan</w:t>
-      </w:r>
-      <w:proofErr w:type="gramEnd"/>
-      <w:r>
-        <w:rPr>
-          <w:rFonts w:ascii="Times New Roman" w:hAnsi="Times New Roman" w:cs="Times New Roman"/>
-          <w:sz w:val="24"/>
-        </w:rPr>
-        <w:t xml:space="preserve"> berhenti menggunakan VMOL ini. Oleh Karena itu, Owner/Pegawai kami menciptakan Tabel Pengelolaan Design tampilan yang dimana design tampilannya </w:t>
-      </w:r>
-      <w:proofErr w:type="gramStart"/>
-      <w:r>
-        <w:rPr>
-          <w:rFonts w:ascii="Times New Roman" w:hAnsi="Times New Roman" w:cs="Times New Roman"/>
-          <w:sz w:val="24"/>
-        </w:rPr>
-        <w:t>akan</w:t>
-      </w:r>
-      <w:proofErr w:type="gramEnd"/>
-      <w:r>
-        <w:rPr>
-          <w:rFonts w:ascii="Times New Roman" w:hAnsi="Times New Roman" w:cs="Times New Roman"/>
-          <w:sz w:val="24"/>
-        </w:rPr>
-        <w:t xml:space="preserve"> diterapkan di dalam website kami. Tampilan website diubah sewaktu waktu agar Pengguna tertarik dengan tema baru. Ini </w:t>
-      </w:r>
-      <w:proofErr w:type="gramStart"/>
-      <w:r>
-        <w:rPr>
-          <w:rFonts w:ascii="Times New Roman" w:hAnsi="Times New Roman" w:cs="Times New Roman"/>
-          <w:sz w:val="24"/>
-        </w:rPr>
-        <w:t>akan</w:t>
-      </w:r>
-      <w:proofErr w:type="gramEnd"/>
-      <w:r>
-        <w:rPr>
-          <w:rFonts w:ascii="Times New Roman" w:hAnsi="Times New Roman" w:cs="Times New Roman"/>
-          <w:sz w:val="24"/>
-        </w:rPr>
-        <w:t xml:space="preserve"> membuat Pengguna semakin bertambah. Tetapi </w:t>
+        <w:t xml:space="preserve">Permasalahan dari Proses bisnis yang sedang berjalan adalah dari segi tema atau tampilan awal dari website kami. Pengguna akan merasa bosan terhadap tampilan atau tema website yang begitu begitu saja, tidak ada perubahaan. Kelamaan Pengguna akan berhenti menggunakan VMOL ini. Oleh Karena itu, Owner/Pegawai kami menciptakan Tabel Pengelolaan Design tampilan yang dimana design tampilannya akan diterapkan di dalam website kami. Tampilan website diubah sewaktu waktu agar Pengguna tertarik dengan tema baru. Ini akan membuat Pengguna semakin bertambah. Tetapi </w:t>
       </w:r>
       <w:r>
         <w:rPr>
@@ -5269,23 +4859,7 @@
           <w:rFonts w:ascii="Times New Roman" w:hAnsi="Times New Roman" w:cs="Times New Roman"/>
           <w:sz w:val="24"/>
         </w:rPr>
-        <w:t xml:space="preserve">kebutuhan </w:t>
-      </w:r>
-      <w:proofErr w:type="gramStart"/>
-      <w:r>
-        <w:rPr>
-          <w:rFonts w:ascii="Times New Roman" w:hAnsi="Times New Roman" w:cs="Times New Roman"/>
-          <w:sz w:val="24"/>
-        </w:rPr>
-        <w:t>akan</w:t>
-      </w:r>
-      <w:proofErr w:type="gramEnd"/>
-      <w:r>
-        <w:rPr>
-          <w:rFonts w:ascii="Times New Roman" w:hAnsi="Times New Roman" w:cs="Times New Roman"/>
-          <w:sz w:val="24"/>
-        </w:rPr>
-        <w:t xml:space="preserve"> data yang efektif dan efisien serta ada </w:t>
+        <w:t xml:space="preserve">kebutuhan akan data yang efektif dan efisien serta ada </w:t>
       </w:r>
       <w:r>
         <w:rPr>
@@ -5327,23 +4901,7 @@
           <w:rFonts w:ascii="Times New Roman" w:hAnsi="Times New Roman" w:cs="Times New Roman"/>
           <w:sz w:val="24"/>
         </w:rPr>
-        <w:t xml:space="preserve">Pendaftaran </w:t>
-      </w:r>
-      <w:proofErr w:type="gramStart"/>
-      <w:r>
-        <w:rPr>
-          <w:rFonts w:ascii="Times New Roman" w:hAnsi="Times New Roman" w:cs="Times New Roman"/>
-          <w:sz w:val="24"/>
-        </w:rPr>
-        <w:t>member(</w:t>
-      </w:r>
-      <w:proofErr w:type="gramEnd"/>
-      <w:r>
-        <w:rPr>
-          <w:rFonts w:ascii="Times New Roman" w:hAnsi="Times New Roman" w:cs="Times New Roman"/>
-          <w:sz w:val="24"/>
-        </w:rPr>
-        <w:t>Pengguna) yang banyak membutuhkan database yang besar</w:t>
+        <w:t>Pendaftaran member(Pengguna) yang banyak membutuhkan database yang besar</w:t>
       </w:r>
       <w:r>
         <w:rPr>
@@ -5418,17 +4976,8 @@
           <w:rFonts w:ascii="Times New Roman" w:hAnsi="Times New Roman" w:cs="Times New Roman"/>
           <w:sz w:val="24"/>
         </w:rPr>
-        <w:t xml:space="preserve">Fungsi dari system ini </w:t>
-      </w:r>
-      <w:proofErr w:type="gramStart"/>
-      <w:r>
-        <w:rPr>
-          <w:rFonts w:ascii="Times New Roman" w:hAnsi="Times New Roman" w:cs="Times New Roman"/>
-          <w:sz w:val="24"/>
-        </w:rPr>
-        <w:t>adalah :</w:t>
-      </w:r>
-      <w:proofErr w:type="gramEnd"/>
+        <w:t>Fungsi dari system ini adalah :</w:t>
+      </w:r>
     </w:p>
     <w:p>
       <w:pPr>
@@ -5900,8 +5449,6 @@
         </w:rPr>
         <w:t xml:space="preserve"> dalam diagram DFD :</w:t>
       </w:r>
-      <w:bookmarkStart w:id="2" w:name="_GoBack"/>
-      <w:bookmarkEnd w:id="2"/>
     </w:p>
     <w:p>
       <w:pPr>
@@ -5950,7 +5497,7 @@
             <v:imagedata r:id="rId15" o:title=""/>
             <w10:wrap type="square"/>
           </v:shape>
-          <o:OLEObject Type="Embed" ProgID="Visio.Drawing.11" ShapeID="_x0000_s1042" DrawAspect="Content" ObjectID="_1466433762" r:id="rId23"/>
+          <o:OLEObject Type="Embed" ProgID="Visio.Drawing.11" ShapeID="_x0000_s1042" DrawAspect="Content" ObjectID="_1466436141" r:id="rId23"/>
         </w:object>
       </w:r>
       <w:r>
@@ -6076,7 +5623,7 @@
             <v:imagedata r:id="rId24" o:title=""/>
             <w10:wrap type="square"/>
           </v:shape>
-          <o:OLEObject Type="Embed" ProgID="Visio.Drawing.11" ShapeID="_x0000_s1043" DrawAspect="Content" ObjectID="_1466433763" r:id="rId25"/>
+          <o:OLEObject Type="Embed" ProgID="Visio.Drawing.11" ShapeID="_x0000_s1043" DrawAspect="Content" ObjectID="_1466436142" r:id="rId25"/>
         </w:object>
       </w:r>
       <w:r>
@@ -6261,7 +5808,7 @@
             <v:imagedata r:id="rId19" o:title=""/>
             <w10:wrap type="square"/>
           </v:shape>
-          <o:OLEObject Type="Embed" ProgID="Visio.Drawing.11" ShapeID="_x0000_s1045" DrawAspect="Content" ObjectID="_1466433764" r:id="rId26"/>
+          <o:OLEObject Type="Embed" ProgID="Visio.Drawing.11" ShapeID="_x0000_s1045" DrawAspect="Content" ObjectID="_1466436143" r:id="rId26"/>
         </w:object>
       </w:r>
       <w:r>
@@ -6577,7 +6124,7 @@
             <v:imagedata r:id="rId27" o:title=""/>
             <w10:wrap type="square"/>
           </v:shape>
-          <o:OLEObject Type="Embed" ProgID="Visio.Drawing.11" ShapeID="_x0000_s1047" DrawAspect="Content" ObjectID="_1466433765" r:id="rId28"/>
+          <o:OLEObject Type="Embed" ProgID="Visio.Drawing.11" ShapeID="_x0000_s1047" DrawAspect="Content" ObjectID="_1466436144" r:id="rId28"/>
         </w:object>
       </w:r>
       <w:r>
@@ -6726,7 +6273,7 @@
             <v:imagedata r:id="rId29" o:title=""/>
             <w10:wrap type="square"/>
           </v:shape>
-          <o:OLEObject Type="Embed" ProgID="Visio.Drawing.11" ShapeID="_x0000_s1046" DrawAspect="Content" ObjectID="_1466433766" r:id="rId30"/>
+          <o:OLEObject Type="Embed" ProgID="Visio.Drawing.11" ShapeID="_x0000_s1046" DrawAspect="Content" ObjectID="_1466436145" r:id="rId30"/>
         </w:object>
       </w:r>
       <w:r>
@@ -6899,7 +6446,7 @@
             <v:imagedata r:id="rId31" o:title=""/>
             <w10:wrap type="square"/>
           </v:shape>
-          <o:OLEObject Type="Embed" ProgID="Visio.Drawing.11" ShapeID="_x0000_s1048" DrawAspect="Content" ObjectID="_1466433767" r:id="rId32"/>
+          <o:OLEObject Type="Embed" ProgID="Visio.Drawing.11" ShapeID="_x0000_s1048" DrawAspect="Content" ObjectID="_1466436146" r:id="rId32"/>
         </w:object>
       </w:r>
     </w:p>
@@ -7153,7 +6700,7 @@
             <v:imagedata r:id="rId33" o:title=""/>
             <w10:wrap type="square"/>
           </v:shape>
-          <o:OLEObject Type="Embed" ProgID="Visio.Drawing.11" ShapeID="_x0000_s1049" DrawAspect="Content" ObjectID="_1466433768" r:id="rId34"/>
+          <o:OLEObject Type="Embed" ProgID="Visio.Drawing.11" ShapeID="_x0000_s1049" DrawAspect="Content" ObjectID="_1466436147" r:id="rId34"/>
         </w:object>
       </w:r>
     </w:p>
@@ -7357,7 +6904,7 @@
             <v:imagedata r:id="rId35" o:title=""/>
             <w10:wrap type="square"/>
           </v:shape>
-          <o:OLEObject Type="Embed" ProgID="Visio.Drawing.11" ShapeID="_x0000_s1050" DrawAspect="Content" ObjectID="_1466433769" r:id="rId36"/>
+          <o:OLEObject Type="Embed" ProgID="Visio.Drawing.11" ShapeID="_x0000_s1050" DrawAspect="Content" ObjectID="_1466436148" r:id="rId36"/>
         </w:object>
       </w:r>
       <w:r>
@@ -7486,25 +7033,7 @@
           <w:sz w:val="24"/>
           <w:szCs w:val="24"/>
         </w:rPr>
-        <w:t xml:space="preserve">Kamus data adalah suatu aplikasi khusus dari jenis kamus-kamus yang digunakan sebagai referensi kehidupan setiap hari. Kamus data merupakan hasil referensi data mengenai data, suatu data yang disusun oleh penganalisis sistem untuk membimbing mereka selama melakukan analisis dan desain. Sebagai suatu dokumen, kamus data mengumpulkan dan mengkoordinasikan istilah-istilah data tertentu, dan menjelaskan </w:t>
-      </w:r>
-      <w:proofErr w:type="gramStart"/>
-      <w:r>
-        <w:rPr>
-          <w:rFonts w:ascii="Times New Roman" w:hAnsi="Times New Roman" w:cs="Times New Roman"/>
-          <w:sz w:val="24"/>
-          <w:szCs w:val="24"/>
-        </w:rPr>
-        <w:t>apa</w:t>
-      </w:r>
-      <w:proofErr w:type="gramEnd"/>
-      <w:r>
-        <w:rPr>
-          <w:rFonts w:ascii="Times New Roman" w:hAnsi="Times New Roman" w:cs="Times New Roman"/>
-          <w:sz w:val="24"/>
-          <w:szCs w:val="24"/>
-        </w:rPr>
-        <w:t xml:space="preserve"> arti setiap istilah yang ada.</w:t>
+        <w:t>Kamus data adalah suatu aplikasi khusus dari jenis kamus-kamus yang digunakan sebagai referensi kehidupan setiap hari. Kamus data merupakan hasil referensi data mengenai data, suatu data yang disusun oleh penganalisis sistem untuk membimbing mereka selama melakukan analisis dan desain. Sebagai suatu dokumen, kamus data mengumpulkan dan mengkoordinasikan istilah-istilah data tertentu, dan menjelaskan apa arti setiap istilah yang ada.</w:t>
       </w:r>
     </w:p>
     <w:p>
@@ -7723,7 +7252,6 @@
         </w:rPr>
         <w:t xml:space="preserve">            </w:t>
       </w:r>
-      <w:proofErr w:type="gramStart"/>
       <w:r>
         <w:rPr>
           <w:rFonts w:ascii="Times New Roman" w:hAnsi="Times New Roman" w:cs="Times New Roman"/>
@@ -7746,16 +7274,7 @@
           <w:sz w:val="24"/>
           <w:szCs w:val="24"/>
         </w:rPr>
-        <w:t xml:space="preserve"> NAMA</w:t>
-      </w:r>
-      <w:proofErr w:type="gramEnd"/>
-      <w:r>
-        <w:rPr>
-          <w:rFonts w:ascii="Times New Roman" w:hAnsi="Times New Roman" w:cs="Times New Roman"/>
-          <w:sz w:val="24"/>
-          <w:szCs w:val="24"/>
-        </w:rPr>
-        <w:t xml:space="preserve"> JALAN</w:t>
+        <w:t xml:space="preserve"> NAMA JALAN</w:t>
       </w:r>
     </w:p>
     <w:p>
@@ -9017,21 +8536,7 @@
         <w:rPr>
           <w:rFonts w:ascii="Times New Roman" w:hAnsi="Times New Roman" w:cs="Times New Roman"/>
         </w:rPr>
-        <w:t xml:space="preserve">Tabel ini berguna </w:t>
-      </w:r>
-      <w:proofErr w:type="gramStart"/>
-      <w:r>
-        <w:rPr>
-          <w:rFonts w:ascii="Times New Roman" w:hAnsi="Times New Roman" w:cs="Times New Roman"/>
-        </w:rPr>
-        <w:t>untuk  menyimpan</w:t>
-      </w:r>
-      <w:proofErr w:type="gramEnd"/>
-      <w:r>
-        <w:rPr>
-          <w:rFonts w:ascii="Times New Roman" w:hAnsi="Times New Roman" w:cs="Times New Roman"/>
-        </w:rPr>
-        <w:t xml:space="preserve"> pesan video yang telah di kirim. Hal in berguna untuk mempermudah pengguna dalam mengirim pesan videonya.</w:t>
+        <w:t>Tabel ini berguna untuk  menyimpan pesan video yang telah di kirim. Hal in berguna untuk mempermudah pengguna dalam mengirim pesan videonya.</w:t>
       </w:r>
     </w:p>
     <w:p>
@@ -9424,21 +8929,7 @@
         <w:rPr>
           <w:rFonts w:ascii="Times New Roman" w:hAnsi="Times New Roman" w:cs="Times New Roman"/>
         </w:rPr>
-        <w:t xml:space="preserve">Tabel ini berguna untuk mengatur pengiriman video mail yang ditelah sudah disimpan. Pengaturannya </w:t>
-      </w:r>
-      <w:proofErr w:type="gramStart"/>
-      <w:r>
-        <w:rPr>
-          <w:rFonts w:ascii="Times New Roman" w:hAnsi="Times New Roman" w:cs="Times New Roman"/>
-        </w:rPr>
-        <w:t>yaitu :</w:t>
-      </w:r>
-      <w:proofErr w:type="gramEnd"/>
-      <w:r>
-        <w:rPr>
-          <w:rFonts w:ascii="Times New Roman" w:hAnsi="Times New Roman" w:cs="Times New Roman"/>
-        </w:rPr>
-        <w:t xml:space="preserve"> Dapat mengirim ulang video mail yang telah dikirim.</w:t>
+        <w:t>Tabel ini berguna untuk mengatur pengiriman video mail yang ditelah sudah disimpan. Pengaturannya yaitu : Dapat mengirim ulang video mail yang telah dikirim.</w:t>
       </w:r>
     </w:p>
     <w:p>
@@ -9829,21 +9320,7 @@
         <w:rPr>
           <w:rFonts w:ascii="Times New Roman" w:hAnsi="Times New Roman" w:cs="Times New Roman"/>
         </w:rPr>
-        <w:t xml:space="preserve">Pada tabel tersebut berfungsi untuk mengatur tampilan design dimana tampilan web kami </w:t>
-      </w:r>
-      <w:proofErr w:type="gramStart"/>
-      <w:r>
-        <w:rPr>
-          <w:rFonts w:ascii="Times New Roman" w:hAnsi="Times New Roman" w:cs="Times New Roman"/>
-        </w:rPr>
-        <w:t>akan</w:t>
-      </w:r>
-      <w:proofErr w:type="gramEnd"/>
-      <w:r>
-        <w:rPr>
-          <w:rFonts w:ascii="Times New Roman" w:hAnsi="Times New Roman" w:cs="Times New Roman"/>
-        </w:rPr>
-        <w:t xml:space="preserve"> selalu berubah-ubah sessuai jangka waktu yang telah kami tentukan.</w:t>
+        <w:t>Pada tabel tersebut berfungsi untuk mengatur tampilan design dimana tampilan web kami akan selalu berubah-ubah sessuai jangka waktu yang telah kami tentukan.</w:t>
       </w:r>
     </w:p>
     <w:p>
@@ -10630,25 +10107,7 @@
           <w:sz w:val="24"/>
           <w:szCs w:val="20"/>
         </w:rPr>
-        <w:t xml:space="preserve">Pada table ini berfungsi untuk menyimpan formulir dari member yang dimana jika terdapat kesamaan member </w:t>
-      </w:r>
-      <w:proofErr w:type="gramStart"/>
-      <w:r>
-        <w:rPr>
-          <w:rFonts w:ascii="Times New Roman" w:hAnsi="Times New Roman" w:cs="Times New Roman"/>
-          <w:sz w:val="24"/>
-          <w:szCs w:val="20"/>
-        </w:rPr>
-        <w:t>akan</w:t>
-      </w:r>
-      <w:proofErr w:type="gramEnd"/>
-      <w:r>
-        <w:rPr>
-          <w:rFonts w:ascii="Times New Roman" w:hAnsi="Times New Roman" w:cs="Times New Roman"/>
-          <w:sz w:val="24"/>
-          <w:szCs w:val="20"/>
-        </w:rPr>
-        <w:t xml:space="preserve"> dihapus.</w:t>
+        <w:t>Pada table ini berfungsi untuk menyimpan formulir dari member yang dimana jika terdapat kesamaan member akan dihapus.</w:t>
       </w:r>
     </w:p>
     <w:tbl>
@@ -11290,19 +10749,11 @@
                                   <w:color w:val="000000" w:themeColor="text1"/>
                                 </w:rPr>
                               </w:pPr>
-                              <w:proofErr w:type="gramStart"/>
                               <w:r>
                                 <w:rPr>
                                   <w:color w:val="000000" w:themeColor="text1"/>
                                 </w:rPr>
-                                <w:t>Send(</w:t>
-                              </w:r>
-                              <w:proofErr w:type="gramEnd"/>
-                              <w:r>
-                                <w:rPr>
-                                  <w:color w:val="000000" w:themeColor="text1"/>
-                                </w:rPr>
-                                <w:t>)</w:t>
+                                <w:t>Send()</w:t>
                               </w:r>
                               <w:r>
                                 <w:rPr>
@@ -11616,19 +11067,11 @@
                                   <w:color w:val="000000" w:themeColor="text1"/>
                                 </w:rPr>
                               </w:pPr>
-                              <w:proofErr w:type="gramStart"/>
                               <w:r>
                                 <w:rPr>
                                   <w:color w:val="000000" w:themeColor="text1"/>
                                 </w:rPr>
-                                <w:t>Send(</w:t>
-                              </w:r>
-                              <w:proofErr w:type="gramEnd"/>
-                              <w:r>
-                                <w:rPr>
-                                  <w:color w:val="000000" w:themeColor="text1"/>
-                                </w:rPr>
-                                <w:t>)</w:t>
+                                <w:t>Send()</w:t>
                               </w:r>
                               <w:r>
                                 <w:rPr>
@@ -11906,19 +11349,11 @@
                                   <w:color w:val="000000" w:themeColor="text1"/>
                                 </w:rPr>
                               </w:pPr>
-                              <w:proofErr w:type="gramStart"/>
                               <w:r>
                                 <w:rPr>
                                   <w:color w:val="000000" w:themeColor="text1"/>
                                 </w:rPr>
-                                <w:t>Create(</w:t>
-                              </w:r>
-                              <w:proofErr w:type="gramEnd"/>
-                              <w:r>
-                                <w:rPr>
-                                  <w:color w:val="000000" w:themeColor="text1"/>
-                                </w:rPr>
-                                <w:t>)</w:t>
+                                <w:t>Create()</w:t>
                               </w:r>
                               <w:r>
                                 <w:rPr>
@@ -12125,11 +11560,9 @@
                       <wps:txbx>
                         <w:txbxContent>
                           <w:p>
-                            <w:proofErr w:type="gramStart"/>
                             <w:r>
                               <w:t>0..*</w:t>
                             </w:r>
-                            <w:proofErr w:type="gramEnd"/>
                           </w:p>
                         </w:txbxContent>
                       </wps:txbx>
@@ -12338,19 +11771,11 @@
                                   <w:color w:val="000000" w:themeColor="text1"/>
                                 </w:rPr>
                               </w:pPr>
-                              <w:proofErr w:type="gramStart"/>
                               <w:r>
                                 <w:rPr>
                                   <w:color w:val="000000" w:themeColor="text1"/>
                                 </w:rPr>
-                                <w:t>Create(</w:t>
-                              </w:r>
-                              <w:proofErr w:type="gramEnd"/>
-                              <w:r>
-                                <w:rPr>
-                                  <w:color w:val="000000" w:themeColor="text1"/>
-                                </w:rPr>
-                                <w:t>)</w:t>
+                                <w:t>Create()</w:t>
                               </w:r>
                               <w:r>
                                 <w:rPr>
@@ -13531,11 +12956,9 @@
                       <wps:txbx>
                         <w:txbxContent>
                           <w:p>
-                            <w:proofErr w:type="gramStart"/>
                             <w:r>
                               <w:t>1..*</w:t>
                             </w:r>
-                            <w:proofErr w:type="gramEnd"/>
                           </w:p>
                         </w:txbxContent>
                       </wps:txbx>
@@ -13728,19 +13151,11 @@
                                   <w:color w:val="000000" w:themeColor="text1"/>
                                 </w:rPr>
                               </w:pPr>
-                              <w:proofErr w:type="gramStart"/>
                               <w:r>
                                 <w:rPr>
                                   <w:color w:val="000000" w:themeColor="text1"/>
                                 </w:rPr>
-                                <w:t>Create(</w:t>
-                              </w:r>
-                              <w:proofErr w:type="gramEnd"/>
-                              <w:r>
-                                <w:rPr>
-                                  <w:color w:val="000000" w:themeColor="text1"/>
-                                </w:rPr>
-                                <w:t>)</w:t>
+                                <w:t>Create()</w:t>
                               </w:r>
                               <w:r>
                                 <w:rPr>
@@ -13974,11 +13389,9 @@
                       <wps:txbx>
                         <w:txbxContent>
                           <w:p>
-                            <w:proofErr w:type="gramStart"/>
                             <w:r>
                               <w:t>1..*</w:t>
                             </w:r>
-                            <w:proofErr w:type="gramEnd"/>
                           </w:p>
                         </w:txbxContent>
                       </wps:txbx>
@@ -14104,11 +13517,9 @@
                       <wps:txbx>
                         <w:txbxContent>
                           <w:p>
-                            <w:proofErr w:type="gramStart"/>
                             <w:r>
                               <w:t>0..*</w:t>
                             </w:r>
-                            <w:proofErr w:type="gramEnd"/>
                           </w:p>
                         </w:txbxContent>
                       </wps:txbx>
@@ -14297,19 +13708,11 @@
                                   <w:color w:val="000000" w:themeColor="text1"/>
                                 </w:rPr>
                               </w:pPr>
-                              <w:proofErr w:type="gramStart"/>
                               <w:r>
                                 <w:rPr>
                                   <w:color w:val="000000" w:themeColor="text1"/>
                                 </w:rPr>
-                                <w:t>Edit(</w:t>
-                              </w:r>
-                              <w:proofErr w:type="gramEnd"/>
-                              <w:r>
-                                <w:rPr>
-                                  <w:color w:val="000000" w:themeColor="text1"/>
-                                </w:rPr>
-                                <w:t>)</w:t>
+                                <w:t>Edit()</w:t>
                               </w:r>
                               <w:r>
                                 <w:rPr>
@@ -14564,6 +13967,80 @@
         <w:rPr>
           <w:noProof/>
         </w:rPr>
+        <mc:AlternateContent>
+          <mc:Choice Requires="wps">
+            <w:drawing>
+              <wp:anchor distT="0" distB="0" distL="114300" distR="114300" simplePos="0" relativeHeight="251816960" behindDoc="0" locked="0" layoutInCell="1" allowOverlap="1">
+                <wp:simplePos x="0" y="0"/>
+                <wp:positionH relativeFrom="column">
+                  <wp:posOffset>-419100</wp:posOffset>
+                </wp:positionH>
+                <wp:positionV relativeFrom="paragraph">
+                  <wp:posOffset>274955</wp:posOffset>
+                </wp:positionV>
+                <wp:extent cx="1085850" cy="647700"/>
+                <wp:effectExtent l="0" t="0" r="0" b="0"/>
+                <wp:wrapNone/>
+                <wp:docPr id="23" name="Rectangle 23"/>
+                <wp:cNvGraphicFramePr/>
+                <a:graphic xmlns:a="http://schemas.openxmlformats.org/drawingml/2006/main">
+                  <a:graphicData uri="http://schemas.microsoft.com/office/word/2010/wordprocessingShape">
+                    <wps:wsp>
+                      <wps:cNvSpPr/>
+                      <wps:spPr>
+                        <a:xfrm>
+                          <a:off x="0" y="0"/>
+                          <a:ext cx="1085850" cy="647700"/>
+                        </a:xfrm>
+                        <a:prstGeom prst="rect">
+                          <a:avLst/>
+                        </a:prstGeom>
+                        <a:solidFill>
+                          <a:schemeClr val="bg1"/>
+                        </a:solidFill>
+                        <a:ln>
+                          <a:noFill/>
+                        </a:ln>
+                      </wps:spPr>
+                      <wps:style>
+                        <a:lnRef idx="2">
+                          <a:schemeClr val="accent1">
+                            <a:shade val="50000"/>
+                          </a:schemeClr>
+                        </a:lnRef>
+                        <a:fillRef idx="1">
+                          <a:schemeClr val="accent1"/>
+                        </a:fillRef>
+                        <a:effectRef idx="0">
+                          <a:schemeClr val="accent1"/>
+                        </a:effectRef>
+                        <a:fontRef idx="minor">
+                          <a:schemeClr val="lt1"/>
+                        </a:fontRef>
+                      </wps:style>
+                      <wps:bodyPr rot="0" spcFirstLastPara="0" vertOverflow="overflow" horzOverflow="overflow" vert="horz" wrap="square" lIns="91440" tIns="45720" rIns="91440" bIns="45720" numCol="1" spcCol="0" rtlCol="0" fromWordArt="0" anchor="ctr" anchorCtr="0" forceAA="0" compatLnSpc="1">
+                        <a:prstTxWarp prst="textNoShape">
+                          <a:avLst/>
+                        </a:prstTxWarp>
+                        <a:noAutofit/>
+                      </wps:bodyPr>
+                    </wps:wsp>
+                  </a:graphicData>
+                </a:graphic>
+              </wp:anchor>
+            </w:drawing>
+          </mc:Choice>
+          <mc:Fallback>
+            <w:pict>
+              <v:rect w14:anchorId="02EAE8C8" id="Rectangle 23" o:spid="_x0000_s1026" style="position:absolute;margin-left:-33pt;margin-top:21.65pt;width:85.5pt;height:51pt;z-index:251816960;visibility:visible;mso-wrap-style:square;mso-wrap-distance-left:9pt;mso-wrap-distance-top:0;mso-wrap-distance-right:9pt;mso-wrap-distance-bottom:0;mso-position-horizontal:absolute;mso-position-horizontal-relative:text;mso-position-vertical:absolute;mso-position-vertical-relative:text;v-text-anchor:middle" o:gfxdata="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" fillcolor="white [3212]" stroked="f" strokeweight="1pt"/>
+            </w:pict>
+          </mc:Fallback>
+        </mc:AlternateContent>
+      </w:r>
+      <w:r>
+        <w:rPr>
+          <w:noProof/>
+        </w:rPr>
         <w:drawing>
           <wp:anchor distT="0" distB="0" distL="114300" distR="114300" simplePos="0" relativeHeight="251792384" behindDoc="0" locked="0" layoutInCell="1" allowOverlap="1" wp14:anchorId="045E5F89" wp14:editId="3383BE3F">
             <wp:simplePos x="0" y="0"/>
@@ -17410,59 +16887,39 @@
           <w:szCs w:val="20"/>
         </w:rPr>
       </w:pPr>
-      <w:proofErr w:type="gramStart"/>
       <w:r>
         <w:rPr>
           <w:rFonts w:ascii="Times New Roman" w:hAnsi="Times New Roman" w:cs="Times New Roman"/>
           <w:sz w:val="24"/>
           <w:szCs w:val="20"/>
         </w:rPr>
-        <w:t>Fungsi :</w:t>
-      </w:r>
-      <w:proofErr w:type="gramEnd"/>
-      <w:r>
+        <w:t>Fungsi : Membuat isi dari Video mail yang ingin dikirim.</w:t>
+      </w:r>
+    </w:p>
+    <w:p>
+      <w:pPr>
+        <w:ind w:left="720"/>
         <w:rPr>
           <w:rFonts w:ascii="Times New Roman" w:hAnsi="Times New Roman" w:cs="Times New Roman"/>
           <w:sz w:val="24"/>
           <w:szCs w:val="20"/>
         </w:rPr>
-        <w:t xml:space="preserve"> Membuat isi dari Video mail yang ingin dikirim.</w:t>
-      </w:r>
-    </w:p>
-    <w:p>
-      <w:pPr>
-        <w:ind w:left="720"/>
+      </w:pPr>
+      <w:r>
         <w:rPr>
           <w:rFonts w:ascii="Times New Roman" w:hAnsi="Times New Roman" w:cs="Times New Roman"/>
           <w:sz w:val="24"/>
           <w:szCs w:val="20"/>
         </w:rPr>
-      </w:pPr>
-      <w:proofErr w:type="gramStart"/>
+        <w:t>K</w:t>
+      </w:r>
       <w:r>
         <w:rPr>
           <w:rFonts w:ascii="Times New Roman" w:hAnsi="Times New Roman" w:cs="Times New Roman"/>
           <w:sz w:val="24"/>
           <w:szCs w:val="20"/>
         </w:rPr>
-        <w:t>K</w:t>
-      </w:r>
-      <w:r>
-        <w:rPr>
-          <w:rFonts w:ascii="Times New Roman" w:hAnsi="Times New Roman" w:cs="Times New Roman"/>
-          <w:sz w:val="24"/>
-          <w:szCs w:val="20"/>
-        </w:rPr>
-        <w:t>eterangan :</w:t>
-      </w:r>
-      <w:proofErr w:type="gramEnd"/>
-      <w:r>
-        <w:rPr>
-          <w:rFonts w:ascii="Times New Roman" w:hAnsi="Times New Roman" w:cs="Times New Roman"/>
-          <w:sz w:val="24"/>
-          <w:szCs w:val="20"/>
-        </w:rPr>
-        <w:t xml:space="preserve"> </w:t>
+        <w:t xml:space="preserve">eterangan : </w:t>
       </w:r>
     </w:p>
     <w:p>
@@ -17478,23 +16935,13 @@
           <w:szCs w:val="20"/>
         </w:rPr>
       </w:pPr>
-      <w:proofErr w:type="gramStart"/>
       <w:r>
         <w:rPr>
           <w:rFonts w:ascii="Times New Roman" w:hAnsi="Times New Roman" w:cs="Times New Roman"/>
           <w:sz w:val="24"/>
           <w:szCs w:val="20"/>
         </w:rPr>
-        <w:t>Ke :</w:t>
-      </w:r>
-      <w:proofErr w:type="gramEnd"/>
-      <w:r>
-        <w:rPr>
-          <w:rFonts w:ascii="Times New Roman" w:hAnsi="Times New Roman" w:cs="Times New Roman"/>
-          <w:sz w:val="24"/>
-          <w:szCs w:val="20"/>
-        </w:rPr>
-        <w:t xml:space="preserve"> Tujuan dari video mail yang dikirim.</w:t>
+        <w:t>Ke : Tujuan dari video mail yang dikirim.</w:t>
       </w:r>
     </w:p>
     <w:p>
@@ -17510,23 +16957,13 @@
           <w:szCs w:val="20"/>
         </w:rPr>
       </w:pPr>
-      <w:proofErr w:type="gramStart"/>
       <w:r>
         <w:rPr>
           <w:rFonts w:ascii="Times New Roman" w:hAnsi="Times New Roman" w:cs="Times New Roman"/>
           <w:sz w:val="24"/>
           <w:szCs w:val="20"/>
         </w:rPr>
-        <w:t>Judul :</w:t>
-      </w:r>
-      <w:proofErr w:type="gramEnd"/>
-      <w:r>
-        <w:rPr>
-          <w:rFonts w:ascii="Times New Roman" w:hAnsi="Times New Roman" w:cs="Times New Roman"/>
-          <w:sz w:val="24"/>
-          <w:szCs w:val="20"/>
-        </w:rPr>
-        <w:t xml:space="preserve"> Judul dari video mail yang dikirim.</w:t>
+        <w:t>Judul : Judul dari video mail yang dikirim.</w:t>
       </w:r>
     </w:p>
     <w:p>
@@ -17542,23 +16979,13 @@
           <w:szCs w:val="20"/>
         </w:rPr>
       </w:pPr>
-      <w:proofErr w:type="gramStart"/>
       <w:r>
         <w:rPr>
           <w:rFonts w:ascii="Times New Roman" w:hAnsi="Times New Roman" w:cs="Times New Roman"/>
           <w:sz w:val="24"/>
           <w:szCs w:val="20"/>
         </w:rPr>
-        <w:t>Context :</w:t>
-      </w:r>
-      <w:proofErr w:type="gramEnd"/>
-      <w:r>
-        <w:rPr>
-          <w:rFonts w:ascii="Times New Roman" w:hAnsi="Times New Roman" w:cs="Times New Roman"/>
-          <w:sz w:val="24"/>
-          <w:szCs w:val="20"/>
-        </w:rPr>
-        <w:t xml:space="preserve"> Isi dari pesan video mail.</w:t>
+        <w:t>Context : Isi dari pesan video mail.</w:t>
       </w:r>
     </w:p>
     <w:p>
@@ -17580,25 +17007,7 @@
           <w:sz w:val="24"/>
           <w:szCs w:val="20"/>
         </w:rPr>
-        <w:t xml:space="preserve">Under </w:t>
-      </w:r>
-      <w:proofErr w:type="gramStart"/>
-      <w:r>
-        <w:rPr>
-          <w:rFonts w:ascii="Times New Roman" w:hAnsi="Times New Roman" w:cs="Times New Roman"/>
-          <w:sz w:val="24"/>
-          <w:szCs w:val="20"/>
-        </w:rPr>
-        <w:t>Bar :</w:t>
-      </w:r>
-      <w:proofErr w:type="gramEnd"/>
-      <w:r>
-        <w:rPr>
-          <w:rFonts w:ascii="Times New Roman" w:hAnsi="Times New Roman" w:cs="Times New Roman"/>
-          <w:sz w:val="24"/>
-          <w:szCs w:val="20"/>
-        </w:rPr>
-        <w:t xml:space="preserve"> Mengattach music, smiley, Font, Link, dan Browser Videos.</w:t>
+        <w:t>Under Bar : Mengattach music, smiley, Font, Link, dan Browser Videos.</w:t>
       </w:r>
     </w:p>
     <w:p>
@@ -17620,25 +17029,7 @@
           <w:sz w:val="24"/>
           <w:szCs w:val="20"/>
         </w:rPr>
-        <w:t xml:space="preserve">Button </w:t>
-      </w:r>
-      <w:proofErr w:type="gramStart"/>
-      <w:r>
-        <w:rPr>
-          <w:rFonts w:ascii="Times New Roman" w:hAnsi="Times New Roman" w:cs="Times New Roman"/>
-          <w:sz w:val="24"/>
-          <w:szCs w:val="20"/>
-        </w:rPr>
-        <w:t>Kirim :</w:t>
-      </w:r>
-      <w:proofErr w:type="gramEnd"/>
-      <w:r>
-        <w:rPr>
-          <w:rFonts w:ascii="Times New Roman" w:hAnsi="Times New Roman" w:cs="Times New Roman"/>
-          <w:sz w:val="24"/>
-          <w:szCs w:val="20"/>
-        </w:rPr>
-        <w:t xml:space="preserve"> Mengirim video mail yang telah pasti ingin dikirim.</w:t>
+        <w:t>Button Kirim : Mengirim video mail yang telah pasti ingin dikirim.</w:t>
       </w:r>
     </w:p>
     <w:p>
@@ -17845,41 +17236,13 @@
           <w:lang w:val="id-ID"/>
         </w:rPr>
       </w:pPr>
-      <w:proofErr w:type="gramStart"/>
       <w:r>
         <w:rPr>
           <w:rFonts w:ascii="Times New Roman" w:hAnsi="Times New Roman" w:cs="Times New Roman"/>
           <w:sz w:val="24"/>
           <w:szCs w:val="24"/>
         </w:rPr>
-        <w:t>Nama :</w:t>
-      </w:r>
-      <w:proofErr w:type="gramEnd"/>
-      <w:r>
-        <w:rPr>
-          <w:rFonts w:ascii="Times New Roman" w:hAnsi="Times New Roman" w:cs="Times New Roman"/>
-          <w:sz w:val="24"/>
-          <w:szCs w:val="24"/>
-        </w:rPr>
-        <w:t xml:space="preserve"> Nama pengguna dari pengguna yang baru. Yang terdiri </w:t>
-      </w:r>
-      <w:proofErr w:type="gramStart"/>
-      <w:r>
-        <w:rPr>
-          <w:rFonts w:ascii="Times New Roman" w:hAnsi="Times New Roman" w:cs="Times New Roman"/>
-          <w:sz w:val="24"/>
-          <w:szCs w:val="24"/>
-        </w:rPr>
-        <w:t>dari :</w:t>
-      </w:r>
-      <w:proofErr w:type="gramEnd"/>
-      <w:r>
-        <w:rPr>
-          <w:rFonts w:ascii="Times New Roman" w:hAnsi="Times New Roman" w:cs="Times New Roman"/>
-          <w:sz w:val="24"/>
-          <w:szCs w:val="24"/>
-        </w:rPr>
-        <w:t xml:space="preserve"> Nama depan dan Nama belakang.</w:t>
+        <w:t>Nama : Nama pengguna dari pengguna yang baru. Yang terdiri dari : Nama depan dan Nama belakang.</w:t>
       </w:r>
     </w:p>
     <w:p>
@@ -17961,7 +17324,6 @@
           <w:lang w:val="id-ID"/>
         </w:rPr>
       </w:pPr>
-      <w:proofErr w:type="gramStart"/>
       <w:r>
         <w:rPr>
           <w:rFonts w:ascii="Times New Roman" w:hAnsi="Times New Roman" w:cs="Times New Roman"/>
@@ -17979,7 +17341,6 @@
         </w:rPr>
         <w:t xml:space="preserve"> :</w:t>
       </w:r>
-      <w:proofErr w:type="gramEnd"/>
       <w:r>
         <w:rPr>
           <w:rFonts w:ascii="Times New Roman" w:hAnsi="Times New Roman" w:cs="Times New Roman"/>
@@ -18018,25 +17379,7 @@
           <w:sz w:val="24"/>
           <w:szCs w:val="24"/>
         </w:rPr>
-        <w:t xml:space="preserve">Nomor </w:t>
-      </w:r>
-      <w:proofErr w:type="gramStart"/>
-      <w:r>
-        <w:rPr>
-          <w:rFonts w:ascii="Times New Roman" w:hAnsi="Times New Roman" w:cs="Times New Roman"/>
-          <w:sz w:val="24"/>
-          <w:szCs w:val="24"/>
-        </w:rPr>
-        <w:t>ponsel :</w:t>
-      </w:r>
-      <w:proofErr w:type="gramEnd"/>
-      <w:r>
-        <w:rPr>
-          <w:rFonts w:ascii="Times New Roman" w:hAnsi="Times New Roman" w:cs="Times New Roman"/>
-          <w:sz w:val="24"/>
-          <w:szCs w:val="24"/>
-        </w:rPr>
-        <w:t xml:space="preserve"> nomor ponsel dari pengguna.</w:t>
+        <w:t>Nomor ponsel : nomor ponsel dari pengguna.</w:t>
       </w:r>
     </w:p>
     <w:p>
@@ -18059,25 +17402,7 @@
           <w:sz w:val="24"/>
           <w:szCs w:val="24"/>
         </w:rPr>
-        <w:t xml:space="preserve">Tanggal </w:t>
-      </w:r>
-      <w:proofErr w:type="gramStart"/>
-      <w:r>
-        <w:rPr>
-          <w:rFonts w:ascii="Times New Roman" w:hAnsi="Times New Roman" w:cs="Times New Roman"/>
-          <w:sz w:val="24"/>
-          <w:szCs w:val="24"/>
-        </w:rPr>
-        <w:t>lahir :</w:t>
-      </w:r>
-      <w:proofErr w:type="gramEnd"/>
-      <w:r>
-        <w:rPr>
-          <w:rFonts w:ascii="Times New Roman" w:hAnsi="Times New Roman" w:cs="Times New Roman"/>
-          <w:sz w:val="24"/>
-          <w:szCs w:val="24"/>
-        </w:rPr>
-        <w:t xml:space="preserve"> untuk memberikan tanggal dari kelahiran dari pengguna yang terdiri dari tanggal, bulan, dan tahun.</w:t>
+        <w:t>Tanggal lahir : untuk memberikan tanggal dari kelahiran dari pengguna yang terdiri dari tanggal, bulan, dan tahun.</w:t>
       </w:r>
     </w:p>
     <w:p>
@@ -18100,43 +17425,7 @@
           <w:sz w:val="24"/>
           <w:szCs w:val="24"/>
         </w:rPr>
-        <w:t xml:space="preserve">Jenis </w:t>
-      </w:r>
-      <w:proofErr w:type="gramStart"/>
-      <w:r>
-        <w:rPr>
-          <w:rFonts w:ascii="Times New Roman" w:hAnsi="Times New Roman" w:cs="Times New Roman"/>
-          <w:sz w:val="24"/>
-          <w:szCs w:val="24"/>
-        </w:rPr>
-        <w:t>Kelamin :</w:t>
-      </w:r>
-      <w:proofErr w:type="gramEnd"/>
-      <w:r>
-        <w:rPr>
-          <w:rFonts w:ascii="Times New Roman" w:hAnsi="Times New Roman" w:cs="Times New Roman"/>
-          <w:sz w:val="24"/>
-          <w:szCs w:val="24"/>
-        </w:rPr>
-        <w:t xml:space="preserve"> jenis kelamin dari pengguna. Yang terdiri </w:t>
-      </w:r>
-      <w:proofErr w:type="gramStart"/>
-      <w:r>
-        <w:rPr>
-          <w:rFonts w:ascii="Times New Roman" w:hAnsi="Times New Roman" w:cs="Times New Roman"/>
-          <w:sz w:val="24"/>
-          <w:szCs w:val="24"/>
-        </w:rPr>
-        <w:t>dari :</w:t>
-      </w:r>
-      <w:proofErr w:type="gramEnd"/>
-      <w:r>
-        <w:rPr>
-          <w:rFonts w:ascii="Times New Roman" w:hAnsi="Times New Roman" w:cs="Times New Roman"/>
-          <w:sz w:val="24"/>
-          <w:szCs w:val="24"/>
-        </w:rPr>
-        <w:t xml:space="preserve"> Laki-laki dan perempuan.</w:t>
+        <w:t>Jenis Kelamin : jenis kelamin dari pengguna. Yang terdiri dari : Laki-laki dan perempuan.</w:t>
       </w:r>
     </w:p>
     <w:p>
@@ -18510,19 +17799,11 @@
           <w:rFonts w:ascii="Times New Roman" w:hAnsi="Times New Roman" w:cs="Times New Roman"/>
         </w:rPr>
       </w:pPr>
-      <w:proofErr w:type="gramStart"/>
-      <w:r>
-        <w:rPr>
-          <w:rFonts w:ascii="Times New Roman" w:hAnsi="Times New Roman" w:cs="Times New Roman"/>
-        </w:rPr>
-        <w:t>Keterangan :</w:t>
-      </w:r>
-      <w:proofErr w:type="gramEnd"/>
-      <w:r>
-        <w:rPr>
-          <w:rFonts w:ascii="Times New Roman" w:hAnsi="Times New Roman" w:cs="Times New Roman"/>
-        </w:rPr>
-        <w:t xml:space="preserve"> </w:t>
+      <w:r>
+        <w:rPr>
+          <w:rFonts w:ascii="Times New Roman" w:hAnsi="Times New Roman" w:cs="Times New Roman"/>
+        </w:rPr>
+        <w:t xml:space="preserve">Keterangan : </w:t>
       </w:r>
     </w:p>
     <w:p>
@@ -18541,47 +17822,19 @@
         <w:rPr>
           <w:rFonts w:ascii="Times New Roman" w:hAnsi="Times New Roman" w:cs="Times New Roman"/>
         </w:rPr>
-        <w:t xml:space="preserve">i mengirimkan Video Mail, maka </w:t>
-      </w:r>
-      <w:proofErr w:type="gramStart"/>
-      <w:r>
-        <w:rPr>
-          <w:rFonts w:ascii="Times New Roman" w:hAnsi="Times New Roman" w:cs="Times New Roman"/>
-        </w:rPr>
-        <w:t>a</w:t>
-      </w:r>
-      <w:r>
-        <w:rPr>
-          <w:rFonts w:ascii="Times New Roman" w:hAnsi="Times New Roman" w:cs="Times New Roman"/>
-        </w:rPr>
-        <w:t>kan</w:t>
-      </w:r>
-      <w:proofErr w:type="gramEnd"/>
-      <w:r>
-        <w:rPr>
-          <w:rFonts w:ascii="Times New Roman" w:hAnsi="Times New Roman" w:cs="Times New Roman"/>
-        </w:rPr>
-        <w:t xml:space="preserve"> tersedia suatu tampilan Interface untuk User</w:t>
-      </w:r>
-      <w:r>
-        <w:rPr>
-          <w:rFonts w:ascii="Times New Roman" w:hAnsi="Times New Roman" w:cs="Times New Roman"/>
-        </w:rPr>
-        <w:t xml:space="preserve">, seperti yang di atas. Dan hanya User yang tertuju oleh Pengirim yang bisa melihat tampilan Interface di layar Interface mereka. Diberikan juga suatu sistem Comment Posting yang artinya User yang tertuju bisa menuliskan komentar mereka terkait dengan </w:t>
-      </w:r>
-      <w:proofErr w:type="gramStart"/>
-      <w:r>
-        <w:rPr>
-          <w:rFonts w:ascii="Times New Roman" w:hAnsi="Times New Roman" w:cs="Times New Roman"/>
-        </w:rPr>
-        <w:t>apa</w:t>
-      </w:r>
-      <w:proofErr w:type="gramEnd"/>
-      <w:r>
-        <w:rPr>
-          <w:rFonts w:ascii="Times New Roman" w:hAnsi="Times New Roman" w:cs="Times New Roman"/>
-        </w:rPr>
-        <w:t xml:space="preserve"> yang sudah dikirim oleh Pengirim</w:t>
+        <w:t>i mengirimkan Video Mail, maka a</w:t>
+      </w:r>
+      <w:r>
+        <w:rPr>
+          <w:rFonts w:ascii="Times New Roman" w:hAnsi="Times New Roman" w:cs="Times New Roman"/>
+        </w:rPr>
+        <w:t>kan tersedia suatu tampilan Interface untuk User</w:t>
+      </w:r>
+      <w:r>
+        <w:rPr>
+          <w:rFonts w:ascii="Times New Roman" w:hAnsi="Times New Roman" w:cs="Times New Roman"/>
+        </w:rPr>
+        <w:t>, seperti yang di atas. Dan hanya User yang tertuju oleh Pengirim yang bisa melihat tampilan Interface di layar Interface mereka. Diberikan juga suatu sistem Comment Posting yang artinya User yang tertuju bisa menuliskan komentar mereka terkait dengan apa yang sudah dikirim oleh Pengirim</w:t>
       </w:r>
     </w:p>
     <w:p>
@@ -18729,6 +17982,8 @@
         </w:rPr>
       </w:pPr>
     </w:p>
+    <w:bookmarkStart w:id="2" w:name="_GoBack"/>
+    <w:bookmarkEnd w:id="2"/>
     <w:p>
       <w:r>
         <w:rPr>
@@ -19652,7 +18907,7 @@
           <w:rPr>
             <w:noProof/>
           </w:rPr>
-          <w:t>26</w:t>
+          <w:t>25</w:t>
         </w:r>
         <w:r>
           <w:rPr>
@@ -22759,7 +22014,7 @@
 </file>
 
 <file path=customXml/itemProps1.xml><?xml version="1.0" encoding="utf-8"?>
-<ds:datastoreItem xmlns:ds="http://schemas.openxmlformats.org/officeDocument/2006/customXml" ds:itemID="{71010021-C985-460A-97B0-65982A038E1E}">
+<ds:datastoreItem xmlns:ds="http://schemas.openxmlformats.org/officeDocument/2006/customXml" ds:itemID="{D9D3E52C-84E3-42CD-A331-E305E021C43A}">
   <ds:schemaRefs>
     <ds:schemaRef ds:uri="http://schemas.openxmlformats.org/officeDocument/2006/bibliography"/>
   </ds:schemaRefs>

</xml_diff>

<commit_message>
Update VMOL v.Michael , v.Jimmy and Create pdf file to print
</commit_message>
<xml_diff>
--- a/VMOL v.Jimmy.docx
+++ b/VMOL v.Jimmy.docx
@@ -10,6 +10,8 @@
           <w:sz w:val="32"/>
         </w:rPr>
       </w:pPr>
+      <w:bookmarkStart w:id="0" w:name="_GoBack"/>
+      <w:bookmarkEnd w:id="0"/>
       <w:r>
         <w:rPr>
           <w:rFonts w:ascii="Times New Roman" w:hAnsi="Times New Roman" w:cs="Times New Roman"/>
@@ -258,13 +260,22 @@
           <w:sz w:val="32"/>
         </w:rPr>
       </w:pPr>
-      <w:r>
+    </w:p>
+    <w:p>
+      <w:pPr>
         <w:rPr>
           <w:rFonts w:ascii="Times New Roman" w:hAnsi="Times New Roman" w:cs="Times New Roman"/>
           <w:b/>
           <w:sz w:val="32"/>
         </w:rPr>
-        <w:t>Nama       :  1. Jimmy Tanu Wijaya (12.111.0154)</w:t>
+      </w:pPr>
+      <w:r>
+        <w:rPr>
+          <w:rFonts w:ascii="Times New Roman" w:hAnsi="Times New Roman" w:cs="Times New Roman"/>
+          <w:b/>
+          <w:sz w:val="32"/>
+        </w:rPr>
+        <w:t>NAMA       :  1. JIMMY TANU WIJAYA (12.111.0154)</w:t>
       </w:r>
     </w:p>
     <w:p>
@@ -285,7 +296,7 @@
         <mc:AlternateContent>
           <mc:Choice Requires="wps">
             <w:drawing>
-              <wp:anchor distT="45720" distB="45720" distL="114300" distR="114300" simplePos="0" relativeHeight="251659264" behindDoc="0" locked="0" layoutInCell="1" allowOverlap="1" wp14:anchorId="6397260A" wp14:editId="389B4212">
+              <wp:anchor distT="45720" distB="45720" distL="114300" distR="114300" simplePos="0" relativeHeight="251659264" behindDoc="0" locked="0" layoutInCell="1" allowOverlap="1" wp14:anchorId="533A3113" wp14:editId="7A79825C">
                 <wp:simplePos x="0" y="0"/>
                 <wp:positionH relativeFrom="margin">
                   <wp:posOffset>856615</wp:posOffset>
@@ -381,7 +392,7 @@
           </mc:Choice>
           <mc:Fallback>
             <w:pict>
-              <v:shapetype w14:anchorId="6397260A" id="_x0000_t202" coordsize="21600,21600" o:spt="202" path="m,l,21600r21600,l21600,xe">
+              <v:shapetype w14:anchorId="533A3113" id="_x0000_t202" coordsize="21600,21600" o:spt="202" path="m,l,21600r21600,l21600,xe">
                 <v:stroke joinstyle="miter"/>
                 <v:path gradientshapeok="t" o:connecttype="rect"/>
               </v:shapetype>
@@ -438,7 +449,7 @@
           <w:b/>
           <w:sz w:val="32"/>
         </w:rPr>
-        <w:t xml:space="preserve">                     2. Michael (12.111.0804)</w:t>
+        <w:t xml:space="preserve">                       2. MICHAEL (12.111.0804)</w:t>
       </w:r>
     </w:p>
     <w:p>
@@ -580,7 +591,7 @@
     <w:p>
       <w:pPr>
         <w:tabs>
-          <w:tab w:val="right" w:leader="dot" w:pos="8496"/>
+          <w:tab w:val="right" w:leader="dot" w:pos="8730"/>
         </w:tabs>
         <w:rPr>
           <w:rFonts w:ascii="Times New Roman" w:hAnsi="Times New Roman" w:cs="Times New Roman"/>
@@ -592,7 +603,7 @@
           <w:rFonts w:ascii="Times New Roman" w:hAnsi="Times New Roman" w:cs="Times New Roman"/>
           <w:sz w:val="24"/>
         </w:rPr>
-        <w:t>Abstrak</w:t>
+        <w:t>ABSTRAK</w:t>
       </w:r>
       <w:r>
         <w:rPr>
@@ -600,13 +611,13 @@
           <w:sz w:val="24"/>
         </w:rPr>
         <w:tab/>
-        <w:t>i</w:t>
+        <w:t>I</w:t>
       </w:r>
     </w:p>
     <w:p>
       <w:pPr>
         <w:tabs>
-          <w:tab w:val="right" w:leader="dot" w:pos="8496"/>
+          <w:tab w:val="right" w:leader="dot" w:pos="8730"/>
         </w:tabs>
         <w:rPr>
           <w:rFonts w:ascii="Times New Roman" w:hAnsi="Times New Roman" w:cs="Times New Roman"/>
@@ -618,7 +629,7 @@
           <w:rFonts w:ascii="Times New Roman" w:hAnsi="Times New Roman" w:cs="Times New Roman"/>
           <w:sz w:val="24"/>
         </w:rPr>
-        <w:t>Daftar Isi</w:t>
+        <w:t>DAFTAR ISI</w:t>
       </w:r>
       <w:r>
         <w:rPr>
@@ -626,19 +637,13 @@
           <w:sz w:val="24"/>
         </w:rPr>
         <w:tab/>
-      </w:r>
-      <w:r>
-        <w:rPr>
-          <w:rFonts w:ascii="Times New Roman" w:hAnsi="Times New Roman" w:cs="Times New Roman"/>
-          <w:sz w:val="24"/>
-        </w:rPr>
-        <w:t>ii</w:t>
+        <w:t>II</w:t>
       </w:r>
     </w:p>
     <w:p>
       <w:pPr>
         <w:tabs>
-          <w:tab w:val="right" w:leader="dot" w:pos="8496"/>
+          <w:tab w:val="right" w:leader="dot" w:pos="8730"/>
         </w:tabs>
         <w:rPr>
           <w:rFonts w:ascii="Times New Roman" w:hAnsi="Times New Roman" w:cs="Times New Roman"/>
@@ -650,7 +655,7 @@
           <w:rFonts w:ascii="Times New Roman" w:hAnsi="Times New Roman" w:cs="Times New Roman"/>
           <w:sz w:val="24"/>
         </w:rPr>
-        <w:t>Daftar Gambar</w:t>
+        <w:t>DAFTAR GAMBAR</w:t>
       </w:r>
       <w:r>
         <w:rPr>
@@ -658,13 +663,13 @@
           <w:sz w:val="24"/>
         </w:rPr>
         <w:tab/>
-        <w:t>iii</w:t>
+        <w:t>III</w:t>
       </w:r>
     </w:p>
     <w:p>
       <w:pPr>
         <w:tabs>
-          <w:tab w:val="right" w:leader="dot" w:pos="8496"/>
+          <w:tab w:val="right" w:leader="dot" w:pos="8730"/>
         </w:tabs>
         <w:rPr>
           <w:rFonts w:ascii="Times New Roman" w:hAnsi="Times New Roman" w:cs="Times New Roman"/>
@@ -676,7 +681,7 @@
           <w:rFonts w:ascii="Times New Roman" w:hAnsi="Times New Roman" w:cs="Times New Roman"/>
           <w:sz w:val="24"/>
         </w:rPr>
-        <w:t>Bab I Pendahuluan</w:t>
+        <w:t>BAB I PENDAHULUAN</w:t>
       </w:r>
       <w:r>
         <w:rPr>
@@ -695,7 +700,7 @@
           <w:numId w:val="1"/>
         </w:numPr>
         <w:tabs>
-          <w:tab w:val="right" w:leader="dot" w:pos="8496"/>
+          <w:tab w:val="right" w:leader="dot" w:pos="8730"/>
         </w:tabs>
         <w:ind w:left="1170" w:hanging="450"/>
         <w:rPr>
@@ -708,7 +713,7 @@
           <w:rFonts w:ascii="Times New Roman" w:hAnsi="Times New Roman" w:cs="Times New Roman"/>
           <w:sz w:val="24"/>
         </w:rPr>
-        <w:t>Latar Belakang</w:t>
+        <w:t>LATAR BELAKANG</w:t>
       </w:r>
       <w:r>
         <w:rPr>
@@ -716,12 +721,6 @@
           <w:sz w:val="24"/>
         </w:rPr>
         <w:tab/>
-      </w:r>
-      <w:r>
-        <w:rPr>
-          <w:rFonts w:ascii="Times New Roman" w:hAnsi="Times New Roman" w:cs="Times New Roman"/>
-          <w:sz w:val="24"/>
-        </w:rPr>
         <w:t>3</w:t>
       </w:r>
     </w:p>
@@ -733,7 +732,7 @@
           <w:numId w:val="1"/>
         </w:numPr>
         <w:tabs>
-          <w:tab w:val="right" w:leader="dot" w:pos="8496"/>
+          <w:tab w:val="right" w:leader="dot" w:pos="8730"/>
         </w:tabs>
         <w:ind w:left="1170" w:hanging="450"/>
         <w:rPr>
@@ -746,7 +745,7 @@
           <w:rFonts w:ascii="Times New Roman" w:hAnsi="Times New Roman" w:cs="Times New Roman"/>
           <w:sz w:val="24"/>
         </w:rPr>
-        <w:t>Rumusan Dan Batasan Masalah</w:t>
+        <w:t>RUMUSAN DAN BATASAN MASALAH</w:t>
       </w:r>
       <w:r>
         <w:rPr>
@@ -765,7 +764,7 @@
           <w:numId w:val="1"/>
         </w:numPr>
         <w:tabs>
-          <w:tab w:val="right" w:leader="dot" w:pos="8496"/>
+          <w:tab w:val="right" w:leader="dot" w:pos="8730"/>
         </w:tabs>
         <w:ind w:left="1170" w:hanging="450"/>
         <w:rPr>
@@ -778,7 +777,7 @@
           <w:rFonts w:ascii="Times New Roman" w:hAnsi="Times New Roman" w:cs="Times New Roman"/>
           <w:sz w:val="24"/>
         </w:rPr>
-        <w:t>Tujuan dan Manfaat</w:t>
+        <w:t>TUJUAN DAN MANFAAT</w:t>
       </w:r>
       <w:r>
         <w:rPr>
@@ -797,7 +796,7 @@
           <w:numId w:val="1"/>
         </w:numPr>
         <w:tabs>
-          <w:tab w:val="right" w:leader="dot" w:pos="8496"/>
+          <w:tab w:val="right" w:leader="dot" w:pos="8730"/>
         </w:tabs>
         <w:ind w:left="1170" w:hanging="450"/>
         <w:rPr>
@@ -810,7 +809,7 @@
           <w:rFonts w:ascii="Times New Roman" w:hAnsi="Times New Roman" w:cs="Times New Roman"/>
           <w:sz w:val="24"/>
         </w:rPr>
-        <w:t>Metodologi Pengembangan Sistem</w:t>
+        <w:t>METODOLOGI PENGEMBANGAN SISTEM</w:t>
       </w:r>
       <w:r>
         <w:rPr>
@@ -824,7 +823,7 @@
     <w:p>
       <w:pPr>
         <w:tabs>
-          <w:tab w:val="right" w:leader="dot" w:pos="8496"/>
+          <w:tab w:val="right" w:leader="dot" w:pos="8730"/>
         </w:tabs>
         <w:rPr>
           <w:rFonts w:ascii="Times New Roman" w:hAnsi="Times New Roman" w:cs="Times New Roman"/>
@@ -836,7 +835,7 @@
           <w:rFonts w:ascii="Times New Roman" w:hAnsi="Times New Roman" w:cs="Times New Roman"/>
           <w:sz w:val="24"/>
         </w:rPr>
-        <w:t>Bab II Analisis Sistem</w:t>
+        <w:t>BAB II ANALISIS SISTEM</w:t>
       </w:r>
       <w:r>
         <w:rPr>
@@ -844,12 +843,6 @@
           <w:sz w:val="24"/>
         </w:rPr>
         <w:tab/>
-      </w:r>
-      <w:r>
-        <w:rPr>
-          <w:rFonts w:ascii="Times New Roman" w:hAnsi="Times New Roman" w:cs="Times New Roman"/>
-          <w:sz w:val="24"/>
-        </w:rPr>
         <w:t>6</w:t>
       </w:r>
     </w:p>
@@ -857,7 +850,7 @@
       <w:pPr>
         <w:pStyle w:val="ListParagraph"/>
         <w:tabs>
-          <w:tab w:val="right" w:leader="dot" w:pos="8496"/>
+          <w:tab w:val="right" w:leader="dot" w:pos="8730"/>
         </w:tabs>
         <w:rPr>
           <w:rFonts w:ascii="Times New Roman" w:hAnsi="Times New Roman" w:cs="Times New Roman"/>
@@ -869,7 +862,7 @@
           <w:rFonts w:ascii="Times New Roman" w:hAnsi="Times New Roman" w:cs="Times New Roman"/>
           <w:sz w:val="24"/>
         </w:rPr>
-        <w:t>2.1.  Profil Perusahaan/Organisasi/Kelompok Masyarakat</w:t>
+        <w:t>2.1.  PROFIL PERUSAHAAN/ORGANISASI/KELOMPOK MASYARAKAT</w:t>
       </w:r>
       <w:r>
         <w:rPr>
@@ -877,12 +870,6 @@
           <w:sz w:val="24"/>
         </w:rPr>
         <w:tab/>
-      </w:r>
-      <w:r>
-        <w:rPr>
-          <w:rFonts w:ascii="Times New Roman" w:hAnsi="Times New Roman" w:cs="Times New Roman"/>
-          <w:sz w:val="24"/>
-        </w:rPr>
         <w:t>6</w:t>
       </w:r>
     </w:p>
@@ -890,7 +877,7 @@
       <w:pPr>
         <w:pStyle w:val="ListParagraph"/>
         <w:tabs>
-          <w:tab w:val="right" w:leader="dot" w:pos="8496"/>
+          <w:tab w:val="right" w:leader="dot" w:pos="8730"/>
         </w:tabs>
         <w:rPr>
           <w:rFonts w:ascii="Times New Roman" w:hAnsi="Times New Roman" w:cs="Times New Roman"/>
@@ -902,7 +889,7 @@
           <w:rFonts w:ascii="Times New Roman" w:hAnsi="Times New Roman" w:cs="Times New Roman"/>
           <w:sz w:val="24"/>
         </w:rPr>
-        <w:t>2.2.  Analisis Sistem Berjalan</w:t>
+        <w:t>2.2.  ANALISIS SISTEM BERJALAN</w:t>
       </w:r>
       <w:r>
         <w:rPr>
@@ -910,12 +897,6 @@
           <w:sz w:val="24"/>
         </w:rPr>
         <w:tab/>
-      </w:r>
-      <w:r>
-        <w:rPr>
-          <w:rFonts w:ascii="Times New Roman" w:hAnsi="Times New Roman" w:cs="Times New Roman"/>
-          <w:sz w:val="24"/>
-        </w:rPr>
         <w:t>7</w:t>
       </w:r>
     </w:p>
@@ -923,7 +904,7 @@
       <w:pPr>
         <w:pStyle w:val="ListParagraph"/>
         <w:tabs>
-          <w:tab w:val="right" w:leader="dot" w:pos="8496"/>
+          <w:tab w:val="right" w:leader="dot" w:pos="8730"/>
         </w:tabs>
         <w:rPr>
           <w:rFonts w:ascii="Times New Roman" w:hAnsi="Times New Roman" w:cs="Times New Roman"/>
@@ -935,7 +916,7 @@
           <w:rFonts w:ascii="Times New Roman" w:hAnsi="Times New Roman" w:cs="Times New Roman"/>
           <w:sz w:val="24"/>
         </w:rPr>
-        <w:t>2.3.  Solusi Permasalahan</w:t>
+        <w:t>2.3.  SOLUSI PERMASALAHAN</w:t>
       </w:r>
       <w:r>
         <w:rPr>
@@ -950,7 +931,7 @@
       <w:pPr>
         <w:pStyle w:val="ListParagraph"/>
         <w:tabs>
-          <w:tab w:val="right" w:leader="dot" w:pos="8496"/>
+          <w:tab w:val="right" w:leader="dot" w:pos="8730"/>
         </w:tabs>
         <w:rPr>
           <w:rFonts w:ascii="Times New Roman" w:hAnsi="Times New Roman" w:cs="Times New Roman"/>
@@ -962,7 +943,7 @@
           <w:rFonts w:ascii="Times New Roman" w:hAnsi="Times New Roman" w:cs="Times New Roman"/>
           <w:sz w:val="24"/>
         </w:rPr>
-        <w:t>2.4.  Identifikasi Masalah</w:t>
+        <w:t>2.4.  IDENTIFIKASI MASALAH</w:t>
       </w:r>
       <w:r>
         <w:rPr>
@@ -977,7 +958,7 @@
       <w:pPr>
         <w:pStyle w:val="ListParagraph"/>
         <w:tabs>
-          <w:tab w:val="right" w:leader="dot" w:pos="8496"/>
+          <w:tab w:val="right" w:leader="dot" w:pos="8730"/>
         </w:tabs>
         <w:rPr>
           <w:rFonts w:ascii="Times New Roman" w:hAnsi="Times New Roman" w:cs="Times New Roman"/>
@@ -989,7 +970,7 @@
           <w:rFonts w:ascii="Times New Roman" w:hAnsi="Times New Roman" w:cs="Times New Roman"/>
           <w:sz w:val="24"/>
         </w:rPr>
-        <w:t>2.5.  Pemodelan Sistem Usulan</w:t>
+        <w:t>2.5.  PEMODELAN SISTEM USULAN</w:t>
       </w:r>
       <w:r>
         <w:rPr>
@@ -1003,7 +984,7 @@
     <w:p>
       <w:pPr>
         <w:tabs>
-          <w:tab w:val="right" w:leader="dot" w:pos="8496"/>
+          <w:tab w:val="right" w:leader="dot" w:pos="8730"/>
         </w:tabs>
         <w:rPr>
           <w:rFonts w:ascii="Times New Roman" w:hAnsi="Times New Roman" w:cs="Times New Roman"/>
@@ -1017,7 +998,7 @@
           <w:sz w:val="24"/>
           <w:szCs w:val="24"/>
         </w:rPr>
-        <w:t>Bab III Desain Sistem</w:t>
+        <w:t>BAB III DESAIN SISTEM</w:t>
       </w:r>
       <w:r>
         <w:rPr>
@@ -1026,13 +1007,6 @@
           <w:szCs w:val="24"/>
         </w:rPr>
         <w:tab/>
-      </w:r>
-      <w:r>
-        <w:rPr>
-          <w:rFonts w:ascii="Times New Roman" w:hAnsi="Times New Roman" w:cs="Times New Roman"/>
-          <w:sz w:val="24"/>
-          <w:szCs w:val="24"/>
-        </w:rPr>
         <w:t>14</w:t>
       </w:r>
     </w:p>
@@ -1044,7 +1018,7 @@
           <w:numId w:val="1"/>
         </w:numPr>
         <w:tabs>
-          <w:tab w:val="right" w:leader="dot" w:pos="8496"/>
+          <w:tab w:val="right" w:leader="dot" w:pos="8730"/>
         </w:tabs>
         <w:rPr>
           <w:rFonts w:ascii="Times New Roman" w:hAnsi="Times New Roman" w:cs="Times New Roman"/>
@@ -1062,7 +1036,7 @@
           <w:numId w:val="1"/>
         </w:numPr>
         <w:tabs>
-          <w:tab w:val="right" w:leader="dot" w:pos="8496"/>
+          <w:tab w:val="right" w:leader="dot" w:pos="8730"/>
         </w:tabs>
         <w:rPr>
           <w:rFonts w:ascii="Times New Roman" w:hAnsi="Times New Roman" w:cs="Times New Roman"/>
@@ -1080,7 +1054,7 @@
           <w:numId w:val="1"/>
         </w:numPr>
         <w:tabs>
-          <w:tab w:val="right" w:leader="dot" w:pos="8496"/>
+          <w:tab w:val="right" w:leader="dot" w:pos="8730"/>
         </w:tabs>
         <w:ind w:left="1260" w:hanging="540"/>
         <w:rPr>
@@ -1095,7 +1069,7 @@
           <w:sz w:val="24"/>
           <w:szCs w:val="24"/>
         </w:rPr>
-        <w:t>Desain Basis Data</w:t>
+        <w:t>DESAIN BASIS DATA</w:t>
       </w:r>
       <w:r>
         <w:rPr>
@@ -1115,7 +1089,7 @@
           <w:numId w:val="1"/>
         </w:numPr>
         <w:tabs>
-          <w:tab w:val="right" w:leader="dot" w:pos="8496"/>
+          <w:tab w:val="right" w:leader="dot" w:pos="8730"/>
         </w:tabs>
         <w:ind w:left="1260" w:hanging="540"/>
         <w:rPr>
@@ -1130,7 +1104,7 @@
           <w:sz w:val="24"/>
           <w:szCs w:val="24"/>
         </w:rPr>
-        <w:t>Struktur Chart</w:t>
+        <w:t>STRUKTUR CHART</w:t>
       </w:r>
       <w:r>
         <w:rPr>
@@ -1150,7 +1124,7 @@
           <w:numId w:val="1"/>
         </w:numPr>
         <w:tabs>
-          <w:tab w:val="right" w:leader="dot" w:pos="8496"/>
+          <w:tab w:val="right" w:leader="dot" w:pos="8730"/>
         </w:tabs>
         <w:ind w:left="1260" w:hanging="540"/>
         <w:rPr>
@@ -1165,7 +1139,7 @@
           <w:sz w:val="24"/>
           <w:szCs w:val="24"/>
         </w:rPr>
-        <w:t>Form Keluaran</w:t>
+        <w:t>FORM MASUKAN</w:t>
       </w:r>
       <w:r>
         <w:rPr>
@@ -1175,6 +1149,108 @@
         </w:rPr>
         <w:tab/>
         <w:t>22</w:t>
+      </w:r>
+    </w:p>
+    <w:p>
+      <w:pPr>
+        <w:pStyle w:val="ListParagraph"/>
+        <w:numPr>
+          <w:ilvl w:val="0"/>
+          <w:numId w:val="23"/>
+        </w:numPr>
+        <w:tabs>
+          <w:tab w:val="right" w:leader="dot" w:pos="8730"/>
+        </w:tabs>
+        <w:rPr>
+          <w:rFonts w:ascii="Times New Roman" w:hAnsi="Times New Roman" w:cs="Times New Roman"/>
+          <w:sz w:val="24"/>
+          <w:szCs w:val="24"/>
+        </w:rPr>
+      </w:pPr>
+      <w:r>
+        <w:rPr>
+          <w:rFonts w:ascii="Times New Roman" w:hAnsi="Times New Roman" w:cs="Times New Roman"/>
+          <w:sz w:val="24"/>
+          <w:szCs w:val="24"/>
+        </w:rPr>
+        <w:t>PROTOTYPE COMPOSE EMAIL</w:t>
+      </w:r>
+      <w:r>
+        <w:rPr>
+          <w:rFonts w:ascii="Times New Roman" w:hAnsi="Times New Roman" w:cs="Times New Roman"/>
+          <w:sz w:val="24"/>
+          <w:szCs w:val="24"/>
+        </w:rPr>
+        <w:tab/>
+        <w:t>22</w:t>
+      </w:r>
+    </w:p>
+    <w:p>
+      <w:pPr>
+        <w:pStyle w:val="ListParagraph"/>
+        <w:numPr>
+          <w:ilvl w:val="0"/>
+          <w:numId w:val="23"/>
+        </w:numPr>
+        <w:tabs>
+          <w:tab w:val="right" w:leader="dot" w:pos="8730"/>
+        </w:tabs>
+        <w:rPr>
+          <w:rFonts w:ascii="Times New Roman" w:hAnsi="Times New Roman" w:cs="Times New Roman"/>
+          <w:sz w:val="24"/>
+          <w:szCs w:val="24"/>
+        </w:rPr>
+      </w:pPr>
+      <w:r>
+        <w:rPr>
+          <w:rFonts w:ascii="Times New Roman" w:hAnsi="Times New Roman" w:cs="Times New Roman"/>
+          <w:sz w:val="24"/>
+          <w:szCs w:val="24"/>
+        </w:rPr>
+        <w:t>PROTOTYPE REGISTER MEMBER</w:t>
+      </w:r>
+      <w:r>
+        <w:rPr>
+          <w:rFonts w:ascii="Times New Roman" w:hAnsi="Times New Roman" w:cs="Times New Roman"/>
+          <w:sz w:val="24"/>
+          <w:szCs w:val="24"/>
+        </w:rPr>
+        <w:tab/>
+        <w:t>23</w:t>
+      </w:r>
+    </w:p>
+    <w:p>
+      <w:pPr>
+        <w:pStyle w:val="ListParagraph"/>
+        <w:numPr>
+          <w:ilvl w:val="0"/>
+          <w:numId w:val="23"/>
+        </w:numPr>
+        <w:tabs>
+          <w:tab w:val="right" w:leader="dot" w:pos="8730"/>
+        </w:tabs>
+        <w:rPr>
+          <w:rFonts w:ascii="Times New Roman" w:hAnsi="Times New Roman" w:cs="Times New Roman"/>
+          <w:sz w:val="24"/>
+          <w:szCs w:val="24"/>
+        </w:rPr>
+      </w:pPr>
+      <w:r>
+        <w:rPr>
+          <w:rFonts w:ascii="Times New Roman" w:hAnsi="Times New Roman" w:cs="Times New Roman"/>
+          <w:sz w:val="24"/>
+          <w:szCs w:val="24"/>
+        </w:rPr>
+        <w:t>PROTOTYPE LOGIN MEMBER</w:t>
+      </w:r>
+      <w:r>
+        <w:rPr>
+          <w:rFonts w:ascii="Times New Roman" w:hAnsi="Times New Roman" w:cs="Times New Roman"/>
+          <w:sz w:val="24"/>
+          <w:szCs w:val="24"/>
+        </w:rPr>
+        <w:tab/>
+        <w:t>24</w:t>
       </w:r>
     </w:p>
     <w:p>
@@ -1185,7 +1261,7 @@
           <w:numId w:val="1"/>
         </w:numPr>
         <w:tabs>
-          <w:tab w:val="right" w:leader="dot" w:pos="8496"/>
+          <w:tab w:val="right" w:leader="dot" w:pos="8730"/>
         </w:tabs>
         <w:ind w:left="1260" w:hanging="540"/>
         <w:rPr>
@@ -1200,7 +1276,7 @@
           <w:sz w:val="24"/>
           <w:szCs w:val="24"/>
         </w:rPr>
-        <w:t>Form Masukkan</w:t>
+        <w:t>FORM KELUARAN</w:t>
       </w:r>
       <w:r>
         <w:rPr>
@@ -1220,7 +1296,7 @@
           <w:numId w:val="1"/>
         </w:numPr>
         <w:tabs>
-          <w:tab w:val="right" w:leader="dot" w:pos="8496"/>
+          <w:tab w:val="right" w:leader="dot" w:pos="8730"/>
         </w:tabs>
         <w:ind w:left="1260" w:hanging="540"/>
         <w:rPr>
@@ -1235,7 +1311,7 @@
           <w:sz w:val="24"/>
           <w:szCs w:val="24"/>
         </w:rPr>
-        <w:t>Desain Menu</w:t>
+        <w:t>DESAIN MENU</w:t>
       </w:r>
       <w:r>
         <w:rPr>
@@ -2018,6 +2094,127 @@
     </w:p>
     <w:p>
       <w:pPr>
+        <w:tabs>
+          <w:tab w:val="right" w:leader="dot" w:pos="8496"/>
+        </w:tabs>
+        <w:rPr>
+          <w:rFonts w:ascii="Times New Roman" w:hAnsi="Times New Roman" w:cs="Times New Roman"/>
+        </w:rPr>
+      </w:pPr>
+      <w:r>
+        <w:rPr>
+          <w:rFonts w:ascii="Times New Roman" w:hAnsi="Times New Roman" w:cs="Times New Roman"/>
+        </w:rPr>
+        <w:t xml:space="preserve">GAMBAR 25 </w:t>
+      </w:r>
+      <w:r>
+        <w:rPr>
+          <w:rFonts w:ascii="Times New Roman" w:hAnsi="Times New Roman" w:cs="Times New Roman"/>
+        </w:rPr>
+        <w:t>FORM MASUKAN PROTOTYPE COMPOSE EMAIL</w:t>
+      </w:r>
+      <w:r>
+        <w:rPr>
+          <w:rFonts w:ascii="Times New Roman" w:hAnsi="Times New Roman" w:cs="Times New Roman"/>
+        </w:rPr>
+        <w:tab/>
+        <w:t>22</w:t>
+      </w:r>
+    </w:p>
+    <w:p>
+      <w:pPr>
+        <w:tabs>
+          <w:tab w:val="right" w:leader="dot" w:pos="8496"/>
+        </w:tabs>
+        <w:rPr>
+          <w:rFonts w:ascii="Times New Roman" w:hAnsi="Times New Roman" w:cs="Times New Roman"/>
+        </w:rPr>
+      </w:pPr>
+      <w:r>
+        <w:rPr>
+          <w:rFonts w:ascii="Times New Roman" w:hAnsi="Times New Roman" w:cs="Times New Roman"/>
+        </w:rPr>
+        <w:t>GAMBAR 26 FORM MASUKAN PROTOTYPE REGISTER MEMBER</w:t>
+      </w:r>
+      <w:r>
+        <w:rPr>
+          <w:rFonts w:ascii="Times New Roman" w:hAnsi="Times New Roman" w:cs="Times New Roman"/>
+        </w:rPr>
+        <w:tab/>
+        <w:t>23</w:t>
+      </w:r>
+    </w:p>
+    <w:p>
+      <w:pPr>
+        <w:tabs>
+          <w:tab w:val="right" w:leader="dot" w:pos="8496"/>
+        </w:tabs>
+        <w:rPr>
+          <w:rFonts w:ascii="Times New Roman" w:hAnsi="Times New Roman" w:cs="Times New Roman"/>
+        </w:rPr>
+      </w:pPr>
+      <w:r>
+        <w:rPr>
+          <w:rFonts w:ascii="Times New Roman" w:hAnsi="Times New Roman" w:cs="Times New Roman"/>
+        </w:rPr>
+        <w:t>GAMBAR 27 FORM MASUKAN PROTOTYPE LOGIN MEMBER</w:t>
+      </w:r>
+      <w:r>
+        <w:rPr>
+          <w:rFonts w:ascii="Times New Roman" w:hAnsi="Times New Roman" w:cs="Times New Roman"/>
+        </w:rPr>
+        <w:tab/>
+        <w:t>24</w:t>
+      </w:r>
+    </w:p>
+    <w:p>
+      <w:pPr>
+        <w:tabs>
+          <w:tab w:val="right" w:leader="dot" w:pos="8496"/>
+        </w:tabs>
+        <w:rPr>
+          <w:rFonts w:ascii="Times New Roman" w:hAnsi="Times New Roman" w:cs="Times New Roman"/>
+        </w:rPr>
+      </w:pPr>
+      <w:r>
+        <w:rPr>
+          <w:rFonts w:ascii="Times New Roman" w:hAnsi="Times New Roman" w:cs="Times New Roman"/>
+        </w:rPr>
+        <w:t xml:space="preserve">GAMBAR 28 FORM KELUARAN </w:t>
+      </w:r>
+      <w:r>
+        <w:rPr>
+          <w:rFonts w:ascii="Times New Roman" w:hAnsi="Times New Roman" w:cs="Times New Roman"/>
+        </w:rPr>
+        <w:tab/>
+        <w:t>25</w:t>
+      </w:r>
+    </w:p>
+    <w:p>
+      <w:pPr>
+        <w:tabs>
+          <w:tab w:val="right" w:leader="dot" w:pos="8496"/>
+        </w:tabs>
+        <w:rPr>
+          <w:rFonts w:ascii="Times New Roman" w:hAnsi="Times New Roman" w:cs="Times New Roman"/>
+        </w:rPr>
+      </w:pPr>
+      <w:r>
+        <w:rPr>
+          <w:rFonts w:ascii="Times New Roman" w:hAnsi="Times New Roman" w:cs="Times New Roman"/>
+        </w:rPr>
+        <w:t>GAMBAR 29 DESAIN MENU</w:t>
+      </w:r>
+      <w:r>
+        <w:rPr>
+          <w:rFonts w:ascii="Times New Roman" w:hAnsi="Times New Roman" w:cs="Times New Roman"/>
+        </w:rPr>
+        <w:tab/>
+        <w:t>26</w:t>
+      </w:r>
+    </w:p>
+    <w:p>
+      <w:pPr>
         <w:rPr>
           <w:rFonts w:ascii="Times New Roman" w:hAnsi="Times New Roman" w:cs="Times New Roman"/>
           <w:b/>
@@ -2088,7 +2285,7 @@
           <w:b/>
           <w:sz w:val="28"/>
         </w:rPr>
-        <w:t>Latar Belakang</w:t>
+        <w:t>LATAR BELAKANG</w:t>
       </w:r>
     </w:p>
     <w:p>
@@ -2351,7 +2548,7 @@
           <w:sz w:val="28"/>
         </w:rPr>
         <w:lastRenderedPageBreak/>
-        <w:t>Rumusan dan Batasan Masalah</w:t>
+        <w:t>RUMUSAN DAN BATASAN MASALAH</w:t>
       </w:r>
     </w:p>
     <w:p>
@@ -2601,7 +2798,7 @@
           <w:b/>
           <w:sz w:val="28"/>
         </w:rPr>
-        <w:t>Tujuan dan Manfaat</w:t>
+        <w:t>TUJUAN DAN MANFAAT</w:t>
       </w:r>
     </w:p>
     <w:p>
@@ -2927,7 +3124,7 @@
           <w:szCs w:val="24"/>
         </w:rPr>
         <w:lastRenderedPageBreak/>
-        <w:t>Metodologi Pengembangan Sistem</w:t>
+        <w:t>METODOLOGI PENGEMBANGAN SISTEM</w:t>
       </w:r>
     </w:p>
     <w:p>
@@ -3053,7 +3250,7 @@
         </w:numPr>
         <w:jc w:val="center"/>
       </w:pPr>
-      <w:bookmarkStart w:id="0" w:name="_Toc392543893"/>
+      <w:bookmarkStart w:id="1" w:name="_Toc392543893"/>
       <w:r>
         <w:t xml:space="preserve">Gambar </w:t>
       </w:r>
@@ -3081,7 +3278,7 @@
       <w:r>
         <w:t xml:space="preserve"> RAD Development</w:t>
       </w:r>
-      <w:bookmarkEnd w:id="0"/>
+      <w:bookmarkEnd w:id="1"/>
     </w:p>
     <w:p>
       <w:pPr>
@@ -3151,7 +3348,7 @@
         </w:numPr>
         <w:jc w:val="center"/>
       </w:pPr>
-      <w:bookmarkStart w:id="1" w:name="_Toc392543894"/>
+      <w:bookmarkStart w:id="2" w:name="_Toc392543894"/>
       <w:r>
         <w:t xml:space="preserve">Gambar </w:t>
       </w:r>
@@ -3179,7 +3376,7 @@
       <w:r>
         <w:t xml:space="preserve"> RAD Design Workshop</w:t>
       </w:r>
-      <w:bookmarkEnd w:id="1"/>
+      <w:bookmarkEnd w:id="2"/>
     </w:p>
     <w:p>
       <w:pPr>
@@ -3568,7 +3765,7 @@
           <w:b/>
           <w:sz w:val="28"/>
         </w:rPr>
-        <w:t>Profil Perusahaan/Organisasi/Kelompok Masyarakat</w:t>
+        <w:t>PROFIL PERUSAHAAN/ORGANISASI/KELOMPOK MASYARAKAT</w:t>
       </w:r>
     </w:p>
     <w:p>
@@ -3658,7 +3855,7 @@
           <w:b/>
           <w:sz w:val="28"/>
         </w:rPr>
-        <w:t>Analisis Sistem Berjalan</w:t>
+        <w:t>ANALISIS SISTEM BERJALAN</w:t>
       </w:r>
     </w:p>
     <w:p>
@@ -4041,7 +4238,7 @@
             <v:imagedata r:id="rId13" o:title=""/>
             <w10:wrap type="square"/>
           </v:shape>
-          <o:OLEObject Type="Embed" ProgID="Visio.Drawing.11" ShapeID="_x0000_s1039" DrawAspect="Content" ObjectID="_1466436136" r:id="rId14"/>
+          <o:OLEObject Type="Embed" ProgID="Visio.Drawing.11" ShapeID="_x0000_s1039" DrawAspect="Content" ObjectID="_1466456491" r:id="rId14"/>
         </w:object>
       </w:r>
       <w:r>
@@ -4157,7 +4354,7 @@
             <v:imagedata r:id="rId15" o:title=""/>
             <w10:wrap type="square"/>
           </v:shape>
-          <o:OLEObject Type="Embed" ProgID="Visio.Drawing.11" ShapeID="_x0000_s1038" DrawAspect="Content" ObjectID="_1466436137" r:id="rId16"/>
+          <o:OLEObject Type="Embed" ProgID="Visio.Drawing.11" ShapeID="_x0000_s1038" DrawAspect="Content" ObjectID="_1466456492" r:id="rId16"/>
         </w:object>
       </w:r>
       <w:r>
@@ -4316,7 +4513,7 @@
             <v:imagedata r:id="rId17" o:title=""/>
             <w10:wrap type="square"/>
           </v:shape>
-          <o:OLEObject Type="Embed" ProgID="Visio.Drawing.11" ShapeID="_x0000_s1041" DrawAspect="Content" ObjectID="_1466436138" r:id="rId18"/>
+          <o:OLEObject Type="Embed" ProgID="Visio.Drawing.11" ShapeID="_x0000_s1041" DrawAspect="Content" ObjectID="_1466456493" r:id="rId18"/>
         </w:object>
       </w:r>
       <w:r>
@@ -4328,7 +4525,7 @@
             <v:imagedata r:id="rId19" o:title=""/>
             <w10:wrap type="square"/>
           </v:shape>
-          <o:OLEObject Type="Embed" ProgID="Visio.Drawing.11" ShapeID="_x0000_s1044" DrawAspect="Content" ObjectID="_1466436139" r:id="rId20"/>
+          <o:OLEObject Type="Embed" ProgID="Visio.Drawing.11" ShapeID="_x0000_s1044" DrawAspect="Content" ObjectID="_1466456494" r:id="rId20"/>
         </w:object>
       </w:r>
       <w:r>
@@ -4497,7 +4694,7 @@
             <v:imagedata r:id="rId21" o:title=""/>
             <w10:wrap type="square"/>
           </v:shape>
-          <o:OLEObject Type="Embed" ProgID="Visio.Drawing.11" ShapeID="_x0000_s1040" DrawAspect="Content" ObjectID="_1466436140" r:id="rId22"/>
+          <o:OLEObject Type="Embed" ProgID="Visio.Drawing.11" ShapeID="_x0000_s1040" DrawAspect="Content" ObjectID="_1466456495" r:id="rId22"/>
         </w:object>
       </w:r>
       <w:r>
@@ -4669,7 +4866,7 @@
           <w:sz w:val="28"/>
         </w:rPr>
         <w:lastRenderedPageBreak/>
-        <w:t>Solusi Permasalahan</w:t>
+        <w:t>SOLUSI PERMASALAHAN</w:t>
       </w:r>
     </w:p>
     <w:p>
@@ -4771,7 +4968,7 @@
           <w:sz w:val="28"/>
         </w:rPr>
         <w:lastRenderedPageBreak/>
-        <w:t xml:space="preserve">Identifikasi </w:t>
+        <w:t xml:space="preserve">IDENTIFIKASI </w:t>
       </w:r>
       <w:r>
         <w:rPr>
@@ -4779,7 +4976,7 @@
           <w:b/>
           <w:sz w:val="28"/>
         </w:rPr>
-        <w:t>Kebutuhan</w:t>
+        <w:t>KEBUTUHAN</w:t>
       </w:r>
     </w:p>
     <w:p>
@@ -5296,13 +5493,12 @@
         <w:pStyle w:val="ListParagraph"/>
         <w:numPr>
           <w:ilvl w:val="1"/>
-          <w:numId w:val="4"/>
+          <w:numId w:val="22"/>
         </w:numPr>
         <w:autoSpaceDE w:val="0"/>
         <w:autoSpaceDN w:val="0"/>
         <w:adjustRightInd w:val="0"/>
         <w:spacing w:after="0" w:line="240" w:lineRule="auto"/>
-        <w:ind w:left="720" w:hanging="720"/>
         <w:rPr>
           <w:rFonts w:ascii="Times New Roman" w:hAnsi="Times New Roman" w:cs="Times New Roman"/>
           <w:b/>
@@ -5317,7 +5513,7 @@
           <w:sz w:val="28"/>
         </w:rPr>
         <w:lastRenderedPageBreak/>
-        <w:t>Pemodelan Sistem Usulan</w:t>
+        <w:t>PEMODELAN SISTEM USULAN</w:t>
       </w:r>
     </w:p>
     <w:p>
@@ -5497,7 +5693,7 @@
             <v:imagedata r:id="rId15" o:title=""/>
             <w10:wrap type="square"/>
           </v:shape>
-          <o:OLEObject Type="Embed" ProgID="Visio.Drawing.11" ShapeID="_x0000_s1042" DrawAspect="Content" ObjectID="_1466436141" r:id="rId23"/>
+          <o:OLEObject Type="Embed" ProgID="Visio.Drawing.11" ShapeID="_x0000_s1042" DrawAspect="Content" ObjectID="_1466456496" r:id="rId23"/>
         </w:object>
       </w:r>
       <w:r>
@@ -5623,7 +5819,7 @@
             <v:imagedata r:id="rId24" o:title=""/>
             <w10:wrap type="square"/>
           </v:shape>
-          <o:OLEObject Type="Embed" ProgID="Visio.Drawing.11" ShapeID="_x0000_s1043" DrawAspect="Content" ObjectID="_1466436142" r:id="rId25"/>
+          <o:OLEObject Type="Embed" ProgID="Visio.Drawing.11" ShapeID="_x0000_s1043" DrawAspect="Content" ObjectID="_1466456497" r:id="rId25"/>
         </w:object>
       </w:r>
       <w:r>
@@ -5808,7 +6004,7 @@
             <v:imagedata r:id="rId19" o:title=""/>
             <w10:wrap type="square"/>
           </v:shape>
-          <o:OLEObject Type="Embed" ProgID="Visio.Drawing.11" ShapeID="_x0000_s1045" DrawAspect="Content" ObjectID="_1466436143" r:id="rId26"/>
+          <o:OLEObject Type="Embed" ProgID="Visio.Drawing.11" ShapeID="_x0000_s1045" DrawAspect="Content" ObjectID="_1466456498" r:id="rId26"/>
         </w:object>
       </w:r>
       <w:r>
@@ -6124,7 +6320,7 @@
             <v:imagedata r:id="rId27" o:title=""/>
             <w10:wrap type="square"/>
           </v:shape>
-          <o:OLEObject Type="Embed" ProgID="Visio.Drawing.11" ShapeID="_x0000_s1047" DrawAspect="Content" ObjectID="_1466436144" r:id="rId28"/>
+          <o:OLEObject Type="Embed" ProgID="Visio.Drawing.11" ShapeID="_x0000_s1047" DrawAspect="Content" ObjectID="_1466456499" r:id="rId28"/>
         </w:object>
       </w:r>
       <w:r>
@@ -6273,7 +6469,7 @@
             <v:imagedata r:id="rId29" o:title=""/>
             <w10:wrap type="square"/>
           </v:shape>
-          <o:OLEObject Type="Embed" ProgID="Visio.Drawing.11" ShapeID="_x0000_s1046" DrawAspect="Content" ObjectID="_1466436145" r:id="rId30"/>
+          <o:OLEObject Type="Embed" ProgID="Visio.Drawing.11" ShapeID="_x0000_s1046" DrawAspect="Content" ObjectID="_1466456500" r:id="rId30"/>
         </w:object>
       </w:r>
       <w:r>
@@ -6446,7 +6642,7 @@
             <v:imagedata r:id="rId31" o:title=""/>
             <w10:wrap type="square"/>
           </v:shape>
-          <o:OLEObject Type="Embed" ProgID="Visio.Drawing.11" ShapeID="_x0000_s1048" DrawAspect="Content" ObjectID="_1466436146" r:id="rId32"/>
+          <o:OLEObject Type="Embed" ProgID="Visio.Drawing.11" ShapeID="_x0000_s1048" DrawAspect="Content" ObjectID="_1466456501" r:id="rId32"/>
         </w:object>
       </w:r>
     </w:p>
@@ -6700,7 +6896,7 @@
             <v:imagedata r:id="rId33" o:title=""/>
             <w10:wrap type="square"/>
           </v:shape>
-          <o:OLEObject Type="Embed" ProgID="Visio.Drawing.11" ShapeID="_x0000_s1049" DrawAspect="Content" ObjectID="_1466436147" r:id="rId34"/>
+          <o:OLEObject Type="Embed" ProgID="Visio.Drawing.11" ShapeID="_x0000_s1049" DrawAspect="Content" ObjectID="_1466456502" r:id="rId34"/>
         </w:object>
       </w:r>
     </w:p>
@@ -6904,7 +7100,7 @@
             <v:imagedata r:id="rId35" o:title=""/>
             <w10:wrap type="square"/>
           </v:shape>
-          <o:OLEObject Type="Embed" ProgID="Visio.Drawing.11" ShapeID="_x0000_s1050" DrawAspect="Content" ObjectID="_1466436148" r:id="rId36"/>
+          <o:OLEObject Type="Embed" ProgID="Visio.Drawing.11" ShapeID="_x0000_s1050" DrawAspect="Content" ObjectID="_1466456503" r:id="rId36"/>
         </w:object>
       </w:r>
       <w:r>
@@ -6987,7 +7183,16 @@
           <w:sz w:val="32"/>
           <w:szCs w:val="20"/>
         </w:rPr>
-        <w:t>3.1. Desain Basis Data</w:t>
+        <w:t xml:space="preserve">3.1. </w:t>
+      </w:r>
+      <w:r>
+        <w:rPr>
+          <w:rFonts w:ascii="Times New Roman" w:hAnsi="Times New Roman" w:cs="Times New Roman"/>
+          <w:b/>
+          <w:sz w:val="32"/>
+          <w:szCs w:val="20"/>
+        </w:rPr>
+        <w:t>DESAIN BASIS DATA</w:t>
       </w:r>
     </w:p>
     <w:p>
@@ -10540,17 +10745,25 @@
     <w:p>
       <w:pPr>
         <w:pStyle w:val="ListParagraph"/>
+        <w:numPr>
+          <w:ilvl w:val="0"/>
+          <w:numId w:val="5"/>
+        </w:numPr>
+        <w:tabs>
+          <w:tab w:val="left" w:pos="1530"/>
+        </w:tabs>
+        <w:ind w:left="1260"/>
         <w:rPr>
           <w:rFonts w:ascii="Times New Roman" w:hAnsi="Times New Roman" w:cs="Times New Roman"/>
           <w:b/>
-          <w:sz w:val="28"/>
+          <w:sz w:val="24"/>
         </w:rPr>
       </w:pPr>
       <w:r>
         <w:rPr>
           <w:rFonts w:ascii="Times New Roman" w:hAnsi="Times New Roman" w:cs="Times New Roman"/>
           <w:b/>
-          <w:sz w:val="28"/>
+          <w:sz w:val="24"/>
         </w:rPr>
         <w:lastRenderedPageBreak/>
         <w:t>ERD</w:t>
@@ -13956,7 +14169,16 @@
           <w:szCs w:val="20"/>
         </w:rPr>
         <w:lastRenderedPageBreak/>
-        <w:t>3.2. Struktur Chart</w:t>
+        <w:t xml:space="preserve">3.2. </w:t>
+      </w:r>
+      <w:r>
+        <w:rPr>
+          <w:rFonts w:ascii="Times New Roman" w:hAnsi="Times New Roman" w:cs="Times New Roman"/>
+          <w:b/>
+          <w:sz w:val="32"/>
+          <w:szCs w:val="20"/>
+        </w:rPr>
+        <w:t>STRUKTUR CHART</w:t>
       </w:r>
     </w:p>
     <w:p>
@@ -14032,7 +14254,7 @@
           </mc:Choice>
           <mc:Fallback>
             <w:pict>
-              <v:rect w14:anchorId="02EAE8C8" id="Rectangle 23" o:spid="_x0000_s1026" style="position:absolute;margin-left:-33pt;margin-top:21.65pt;width:85.5pt;height:51pt;z-index:251816960;visibility:visible;mso-wrap-style:square;mso-wrap-distance-left:9pt;mso-wrap-distance-top:0;mso-wrap-distance-right:9pt;mso-wrap-distance-bottom:0;mso-position-horizontal:absolute;mso-position-horizontal-relative:text;mso-position-vertical:absolute;mso-position-vertical-relative:text;v-text-anchor:middle" o:gfxdata="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" fillcolor="white [3212]" stroked="f" strokeweight="1pt"/>
+              <v:rect w14:anchorId="6705BE03" id="Rectangle 23" o:spid="_x0000_s1026" style="position:absolute;margin-left:-33pt;margin-top:21.65pt;width:85.5pt;height:51pt;z-index:251816960;visibility:visible;mso-wrap-style:square;mso-wrap-distance-left:9pt;mso-wrap-distance-top:0;mso-wrap-distance-right:9pt;mso-wrap-distance-bottom:0;mso-position-horizontal:absolute;mso-position-horizontal-relative:text;mso-position-vertical:absolute;mso-position-vertical-relative:text;v-text-anchor:middle" o:gfxdata="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" fillcolor="white [3212]" stroked="f" strokeweight="1pt"/>
             </w:pict>
           </mc:Fallback>
         </mc:AlternateContent>
@@ -16738,7 +16960,7 @@
           <w:szCs w:val="20"/>
         </w:rPr>
         <w:lastRenderedPageBreak/>
-        <w:t>Form Masukkan</w:t>
+        <w:t>FORM MASUKKAN</w:t>
       </w:r>
     </w:p>
     <w:p>
@@ -17691,16 +17913,7 @@
           <w:szCs w:val="20"/>
         </w:rPr>
         <w:lastRenderedPageBreak/>
-        <w:t xml:space="preserve"> </w:t>
-      </w:r>
-      <w:r>
-        <w:rPr>
-          <w:rFonts w:ascii="Times New Roman" w:hAnsi="Times New Roman" w:cs="Times New Roman"/>
-          <w:b/>
-          <w:sz w:val="32"/>
-          <w:szCs w:val="20"/>
-        </w:rPr>
-        <w:t>Form Keluaran</w:t>
+        <w:t xml:space="preserve"> FORM KELUARAN</w:t>
       </w:r>
     </w:p>
     <w:p>
@@ -17967,7 +18180,7 @@
           <w:sz w:val="32"/>
           <w:szCs w:val="20"/>
         </w:rPr>
-        <w:t>Desain Menu</w:t>
+        <w:t>DESAIN MENU</w:t>
       </w:r>
     </w:p>
     <w:p>
@@ -17982,8 +18195,6 @@
         </w:rPr>
       </w:pPr>
     </w:p>
-    <w:bookmarkStart w:id="2" w:name="_GoBack"/>
-    <w:bookmarkEnd w:id="2"/>
     <w:p>
       <w:r>
         <w:rPr>
@@ -18835,7 +19046,7 @@
           <w:rPr>
             <w:noProof/>
           </w:rPr>
-          <w:t>19</w:t>
+          <w:t>17</w:t>
         </w:r>
         <w:r>
           <w:rPr>
@@ -18907,7 +19118,7 @@
           <w:rPr>
             <w:noProof/>
           </w:rPr>
-          <w:t>25</w:t>
+          <w:t>26</w:t>
         </w:r>
         <w:r>
           <w:rPr>
@@ -19822,6 +20033,92 @@
     </w:lvl>
   </w:abstractNum>
   <w:abstractNum w:abstractNumId="8">
+    <w:nsid w:val="30880C4F"/>
+    <w:multiLevelType w:val="hybridMultilevel"/>
+    <w:tmpl w:val="B194F218"/>
+    <w:lvl w:ilvl="0" w:tplc="04090017">
+      <w:start w:val="1"/>
+      <w:numFmt w:val="lowerLetter"/>
+      <w:lvlText w:val="%1)"/>
+      <w:lvlJc w:val="left"/>
+      <w:pPr>
+        <w:ind w:left="1980" w:hanging="360"/>
+      </w:pPr>
+    </w:lvl>
+    <w:lvl w:ilvl="1" w:tplc="04090019" w:tentative="1">
+      <w:start w:val="1"/>
+      <w:numFmt w:val="lowerLetter"/>
+      <w:lvlText w:val="%2."/>
+      <w:lvlJc w:val="left"/>
+      <w:pPr>
+        <w:ind w:left="2700" w:hanging="360"/>
+      </w:pPr>
+    </w:lvl>
+    <w:lvl w:ilvl="2" w:tplc="0409001B" w:tentative="1">
+      <w:start w:val="1"/>
+      <w:numFmt w:val="lowerRoman"/>
+      <w:lvlText w:val="%3."/>
+      <w:lvlJc w:val="right"/>
+      <w:pPr>
+        <w:ind w:left="3420" w:hanging="180"/>
+      </w:pPr>
+    </w:lvl>
+    <w:lvl w:ilvl="3" w:tplc="0409000F" w:tentative="1">
+      <w:start w:val="1"/>
+      <w:numFmt w:val="decimal"/>
+      <w:lvlText w:val="%4."/>
+      <w:lvlJc w:val="left"/>
+      <w:pPr>
+        <w:ind w:left="4140" w:hanging="360"/>
+      </w:pPr>
+    </w:lvl>
+    <w:lvl w:ilvl="4" w:tplc="04090019" w:tentative="1">
+      <w:start w:val="1"/>
+      <w:numFmt w:val="lowerLetter"/>
+      <w:lvlText w:val="%5."/>
+      <w:lvlJc w:val="left"/>
+      <w:pPr>
+        <w:ind w:left="4860" w:hanging="360"/>
+      </w:pPr>
+    </w:lvl>
+    <w:lvl w:ilvl="5" w:tplc="0409001B" w:tentative="1">
+      <w:start w:val="1"/>
+      <w:numFmt w:val="lowerRoman"/>
+      <w:lvlText w:val="%6."/>
+      <w:lvlJc w:val="right"/>
+      <w:pPr>
+        <w:ind w:left="5580" w:hanging="180"/>
+      </w:pPr>
+    </w:lvl>
+    <w:lvl w:ilvl="6" w:tplc="0409000F" w:tentative="1">
+      <w:start w:val="1"/>
+      <w:numFmt w:val="decimal"/>
+      <w:lvlText w:val="%7."/>
+      <w:lvlJc w:val="left"/>
+      <w:pPr>
+        <w:ind w:left="6300" w:hanging="360"/>
+      </w:pPr>
+    </w:lvl>
+    <w:lvl w:ilvl="7" w:tplc="04090019" w:tentative="1">
+      <w:start w:val="1"/>
+      <w:numFmt w:val="lowerLetter"/>
+      <w:lvlText w:val="%8."/>
+      <w:lvlJc w:val="left"/>
+      <w:pPr>
+        <w:ind w:left="7020" w:hanging="360"/>
+      </w:pPr>
+    </w:lvl>
+    <w:lvl w:ilvl="8" w:tplc="0409001B" w:tentative="1">
+      <w:start w:val="1"/>
+      <w:numFmt w:val="lowerRoman"/>
+      <w:lvlText w:val="%9."/>
+      <w:lvlJc w:val="right"/>
+      <w:pPr>
+        <w:ind w:left="7740" w:hanging="180"/>
+      </w:pPr>
+    </w:lvl>
+  </w:abstractNum>
+  <w:abstractNum w:abstractNumId="9">
     <w:nsid w:val="30E864A0"/>
     <w:multiLevelType w:val="hybridMultilevel"/>
     <w:tmpl w:val="48BE146E"/>
@@ -19907,7 +20204,7 @@
       </w:pPr>
     </w:lvl>
   </w:abstractNum>
-  <w:abstractNum w:abstractNumId="9">
+  <w:abstractNum w:abstractNumId="10">
     <w:nsid w:val="32A367C6"/>
     <w:multiLevelType w:val="multilevel"/>
     <w:tmpl w:val="DE121944"/>
@@ -20020,7 +20317,129 @@
       </w:rPr>
     </w:lvl>
   </w:abstractNum>
-  <w:abstractNum w:abstractNumId="10">
+  <w:abstractNum w:abstractNumId="11">
+    <w:nsid w:val="32DC5F9A"/>
+    <w:multiLevelType w:val="multilevel"/>
+    <w:tmpl w:val="9D66CB1E"/>
+    <w:lvl w:ilvl="0">
+      <w:start w:val="2"/>
+      <w:numFmt w:val="decimal"/>
+      <w:lvlText w:val="%1"/>
+      <w:lvlJc w:val="left"/>
+      <w:pPr>
+        <w:ind w:left="375" w:hanging="375"/>
+      </w:pPr>
+      <w:rPr>
+        <w:rFonts w:hint="default"/>
+        <w:sz w:val="28"/>
+      </w:rPr>
+    </w:lvl>
+    <w:lvl w:ilvl="1">
+      <w:start w:val="5"/>
+      <w:numFmt w:val="decimal"/>
+      <w:lvlText w:val="%1.%2"/>
+      <w:lvlJc w:val="left"/>
+      <w:pPr>
+        <w:ind w:left="1170" w:hanging="720"/>
+      </w:pPr>
+      <w:rPr>
+        <w:rFonts w:hint="default"/>
+        <w:sz w:val="28"/>
+      </w:rPr>
+    </w:lvl>
+    <w:lvl w:ilvl="2">
+      <w:start w:val="1"/>
+      <w:numFmt w:val="decimal"/>
+      <w:lvlText w:val="%1.%2.%3"/>
+      <w:lvlJc w:val="left"/>
+      <w:pPr>
+        <w:ind w:left="1620" w:hanging="720"/>
+      </w:pPr>
+      <w:rPr>
+        <w:rFonts w:hint="default"/>
+        <w:sz w:val="28"/>
+      </w:rPr>
+    </w:lvl>
+    <w:lvl w:ilvl="3">
+      <w:start w:val="1"/>
+      <w:numFmt w:val="decimal"/>
+      <w:lvlText w:val="%1.%2.%3.%4"/>
+      <w:lvlJc w:val="left"/>
+      <w:pPr>
+        <w:ind w:left="2430" w:hanging="1080"/>
+      </w:pPr>
+      <w:rPr>
+        <w:rFonts w:hint="default"/>
+        <w:sz w:val="28"/>
+      </w:rPr>
+    </w:lvl>
+    <w:lvl w:ilvl="4">
+      <w:start w:val="1"/>
+      <w:numFmt w:val="decimal"/>
+      <w:lvlText w:val="%1.%2.%3.%4.%5"/>
+      <w:lvlJc w:val="left"/>
+      <w:pPr>
+        <w:ind w:left="3240" w:hanging="1440"/>
+      </w:pPr>
+      <w:rPr>
+        <w:rFonts w:hint="default"/>
+        <w:sz w:val="28"/>
+      </w:rPr>
+    </w:lvl>
+    <w:lvl w:ilvl="5">
+      <w:start w:val="1"/>
+      <w:numFmt w:val="decimal"/>
+      <w:lvlText w:val="%1.%2.%3.%4.%5.%6"/>
+      <w:lvlJc w:val="left"/>
+      <w:pPr>
+        <w:ind w:left="4050" w:hanging="1800"/>
+      </w:pPr>
+      <w:rPr>
+        <w:rFonts w:hint="default"/>
+        <w:sz w:val="28"/>
+      </w:rPr>
+    </w:lvl>
+    <w:lvl w:ilvl="6">
+      <w:start w:val="1"/>
+      <w:numFmt w:val="decimal"/>
+      <w:lvlText w:val="%1.%2.%3.%4.%5.%6.%7"/>
+      <w:lvlJc w:val="left"/>
+      <w:pPr>
+        <w:ind w:left="4500" w:hanging="1800"/>
+      </w:pPr>
+      <w:rPr>
+        <w:rFonts w:hint="default"/>
+        <w:sz w:val="28"/>
+      </w:rPr>
+    </w:lvl>
+    <w:lvl w:ilvl="7">
+      <w:start w:val="1"/>
+      <w:numFmt w:val="decimal"/>
+      <w:lvlText w:val="%1.%2.%3.%4.%5.%6.%7.%8"/>
+      <w:lvlJc w:val="left"/>
+      <w:pPr>
+        <w:ind w:left="5310" w:hanging="2160"/>
+      </w:pPr>
+      <w:rPr>
+        <w:rFonts w:hint="default"/>
+        <w:sz w:val="28"/>
+      </w:rPr>
+    </w:lvl>
+    <w:lvl w:ilvl="8">
+      <w:start w:val="1"/>
+      <w:numFmt w:val="decimal"/>
+      <w:lvlText w:val="%1.%2.%3.%4.%5.%6.%7.%8.%9"/>
+      <w:lvlJc w:val="left"/>
+      <w:pPr>
+        <w:ind w:left="6120" w:hanging="2520"/>
+      </w:pPr>
+      <w:rPr>
+        <w:rFonts w:hint="default"/>
+        <w:sz w:val="28"/>
+      </w:rPr>
+    </w:lvl>
+  </w:abstractNum>
+  <w:abstractNum w:abstractNumId="12">
     <w:nsid w:val="337C49BB"/>
     <w:multiLevelType w:val="hybridMultilevel"/>
     <w:tmpl w:val="2E480920"/>
@@ -20109,7 +20528,7 @@
       </w:pPr>
     </w:lvl>
   </w:abstractNum>
-  <w:abstractNum w:abstractNumId="11">
+  <w:abstractNum w:abstractNumId="13">
     <w:nsid w:val="36F766E7"/>
     <w:multiLevelType w:val="hybridMultilevel"/>
     <w:tmpl w:val="34F4FA56"/>
@@ -20198,7 +20617,7 @@
       </w:pPr>
     </w:lvl>
   </w:abstractNum>
-  <w:abstractNum w:abstractNumId="12">
+  <w:abstractNum w:abstractNumId="14">
     <w:nsid w:val="3A3658FD"/>
     <w:multiLevelType w:val="hybridMultilevel"/>
     <w:tmpl w:val="D0EEE19E"/>
@@ -20287,7 +20706,7 @@
       </w:pPr>
     </w:lvl>
   </w:abstractNum>
-  <w:abstractNum w:abstractNumId="13">
+  <w:abstractNum w:abstractNumId="15">
     <w:nsid w:val="4F8F7721"/>
     <w:multiLevelType w:val="hybridMultilevel"/>
     <w:tmpl w:val="E4E4ACE4"/>
@@ -20400,7 +20819,7 @@
       </w:rPr>
     </w:lvl>
   </w:abstractNum>
-  <w:abstractNum w:abstractNumId="14">
+  <w:abstractNum w:abstractNumId="16">
     <w:nsid w:val="55241E0A"/>
     <w:multiLevelType w:val="multilevel"/>
     <w:tmpl w:val="C040FE58"/>
@@ -20513,7 +20932,7 @@
       </w:rPr>
     </w:lvl>
   </w:abstractNum>
-  <w:abstractNum w:abstractNumId="15">
+  <w:abstractNum w:abstractNumId="17">
     <w:nsid w:val="5590473A"/>
     <w:multiLevelType w:val="hybridMultilevel"/>
     <w:tmpl w:val="9818408A"/>
@@ -20599,7 +21018,7 @@
       </w:pPr>
     </w:lvl>
   </w:abstractNum>
-  <w:abstractNum w:abstractNumId="16">
+  <w:abstractNum w:abstractNumId="18">
     <w:nsid w:val="59537BD8"/>
     <w:multiLevelType w:val="hybridMultilevel"/>
     <w:tmpl w:val="E1AADD5C"/>
@@ -20685,7 +21104,7 @@
       </w:pPr>
     </w:lvl>
   </w:abstractNum>
-  <w:abstractNum w:abstractNumId="17">
+  <w:abstractNum w:abstractNumId="19">
     <w:nsid w:val="67416FA3"/>
     <w:multiLevelType w:val="hybridMultilevel"/>
     <w:tmpl w:val="47FAC688"/>
@@ -20774,7 +21193,7 @@
       </w:pPr>
     </w:lvl>
   </w:abstractNum>
-  <w:abstractNum w:abstractNumId="18">
+  <w:abstractNum w:abstractNumId="20">
     <w:nsid w:val="71D26155"/>
     <w:multiLevelType w:val="hybridMultilevel"/>
     <w:tmpl w:val="9818408A"/>
@@ -20860,7 +21279,7 @@
       </w:pPr>
     </w:lvl>
   </w:abstractNum>
-  <w:abstractNum w:abstractNumId="19">
+  <w:abstractNum w:abstractNumId="21">
     <w:nsid w:val="76B713F0"/>
     <w:multiLevelType w:val="multilevel"/>
     <w:tmpl w:val="31AE6EF0"/>
@@ -20982,7 +21401,7 @@
       </w:rPr>
     </w:lvl>
   </w:abstractNum>
-  <w:abstractNum w:abstractNumId="20">
+  <w:abstractNum w:abstractNumId="22">
     <w:nsid w:val="7E9A2D50"/>
     <w:multiLevelType w:val="multilevel"/>
     <w:tmpl w:val="123A8852"/>
@@ -21113,22 +21532,22 @@
     <w:abstractNumId w:val="1"/>
   </w:num>
   <w:num w:numId="3">
-    <w:abstractNumId w:val="19"/>
+    <w:abstractNumId w:val="21"/>
   </w:num>
   <w:num w:numId="4">
-    <w:abstractNumId w:val="20"/>
+    <w:abstractNumId w:val="22"/>
   </w:num>
   <w:num w:numId="5">
-    <w:abstractNumId w:val="10"/>
+    <w:abstractNumId w:val="12"/>
   </w:num>
   <w:num w:numId="6">
     <w:abstractNumId w:val="7"/>
   </w:num>
   <w:num w:numId="7">
-    <w:abstractNumId w:val="11"/>
+    <w:abstractNumId w:val="13"/>
   </w:num>
   <w:num w:numId="8">
-    <w:abstractNumId w:val="17"/>
+    <w:abstractNumId w:val="19"/>
   </w:num>
   <w:num w:numId="9">
     <w:abstractNumId w:val="4"/>
@@ -21137,37 +21556,43 @@
     <w:abstractNumId w:val="0"/>
   </w:num>
   <w:num w:numId="11">
+    <w:abstractNumId w:val="18"/>
+  </w:num>
+  <w:num w:numId="12">
+    <w:abstractNumId w:val="14"/>
+  </w:num>
+  <w:num w:numId="13">
+    <w:abstractNumId w:val="9"/>
+  </w:num>
+  <w:num w:numId="14">
+    <w:abstractNumId w:val="17"/>
+  </w:num>
+  <w:num w:numId="15">
+    <w:abstractNumId w:val="20"/>
+  </w:num>
+  <w:num w:numId="16">
     <w:abstractNumId w:val="16"/>
   </w:num>
-  <w:num w:numId="12">
-    <w:abstractNumId w:val="12"/>
-  </w:num>
-  <w:num w:numId="13">
-    <w:abstractNumId w:val="8"/>
-  </w:num>
-  <w:num w:numId="14">
-    <w:abstractNumId w:val="15"/>
-  </w:num>
-  <w:num w:numId="15">
-    <w:abstractNumId w:val="18"/>
-  </w:num>
-  <w:num w:numId="16">
-    <w:abstractNumId w:val="14"/>
-  </w:num>
   <w:num w:numId="17">
-    <w:abstractNumId w:val="9"/>
+    <w:abstractNumId w:val="10"/>
   </w:num>
   <w:num w:numId="18">
     <w:abstractNumId w:val="5"/>
   </w:num>
   <w:num w:numId="19">
-    <w:abstractNumId w:val="13"/>
+    <w:abstractNumId w:val="15"/>
   </w:num>
   <w:num w:numId="20">
     <w:abstractNumId w:val="3"/>
   </w:num>
   <w:num w:numId="21">
     <w:abstractNumId w:val="6"/>
+  </w:num>
+  <w:num w:numId="22">
+    <w:abstractNumId w:val="11"/>
+  </w:num>
+  <w:num w:numId="23">
+    <w:abstractNumId w:val="8"/>
   </w:num>
 </w:numbering>
 </file>
@@ -22014,7 +22439,7 @@
 </file>
 
 <file path=customXml/itemProps1.xml><?xml version="1.0" encoding="utf-8"?>
-<ds:datastoreItem xmlns:ds="http://schemas.openxmlformats.org/officeDocument/2006/customXml" ds:itemID="{D9D3E52C-84E3-42CD-A331-E305E021C43A}">
+<ds:datastoreItem xmlns:ds="http://schemas.openxmlformats.org/officeDocument/2006/customXml" ds:itemID="{DAED7F84-030F-43A2-9EDA-8A09472D5BF2}">
   <ds:schemaRefs>
     <ds:schemaRef ds:uri="http://schemas.openxmlformats.org/officeDocument/2006/bibliography"/>
   </ds:schemaRefs>

</xml_diff>